<commit_message>
Updated notes for public policy discussion
</commit_message>
<xml_diff>
--- a/Notes/SOC5650_Notes_Thomas_GIS-for-Decision-Support_2018v00.docx
+++ b/Notes/SOC5650_Notes_Thomas_GIS-for-Decision-Support_2018v00.docx
@@ -572,8 +572,6 @@
         <w:spacing w:after="120" w:line="240" w:lineRule="auto"/>
         <w:contextualSpacing w:val="0"/>
       </w:pPr>
-      <w:bookmarkStart w:id="0" w:name="_GoBack"/>
-      <w:bookmarkEnd w:id="0"/>
       <w:r>
         <w:t>Designated time windows</w:t>
       </w:r>
@@ -4860,8 +4858,570 @@
     </w:p>
     <w:p>
       <w:pPr>
-        <w:spacing w:after="120" w:line="240" w:lineRule="auto"/>
-      </w:pPr>
+        <w:rPr>
+          <w:u w:val="single"/>
+        </w:rPr>
+      </w:pPr>
+      <w:r>
+        <w:rPr>
+          <w:u w:val="single"/>
+        </w:rPr>
+        <w:br w:type="page"/>
+      </w:r>
+    </w:p>
+    <w:p>
+      <w:pPr>
+        <w:spacing w:after="120" w:line="240" w:lineRule="auto"/>
+        <w:rPr>
+          <w:u w:val="single"/>
+        </w:rPr>
+      </w:pPr>
+      <w:bookmarkStart w:id="0" w:name="_GoBack"/>
+      <w:bookmarkEnd w:id="0"/>
+      <w:r>
+        <w:rPr>
+          <w:u w:val="single"/>
+        </w:rPr>
+        <w:lastRenderedPageBreak/>
+        <w:t>Public Policy Discussion</w:t>
+      </w:r>
+    </w:p>
+    <w:p>
+      <w:pPr>
+        <w:pStyle w:val="ListParagraph"/>
+        <w:numPr>
+          <w:ilvl w:val="0"/>
+          <w:numId w:val="42"/>
+        </w:numPr>
+        <w:spacing w:after="120" w:line="240" w:lineRule="auto"/>
+      </w:pPr>
+      <w:r>
+        <w:t xml:space="preserve">Q1: </w:t>
+      </w:r>
+      <w:r>
+        <w:t>Both of these cases involved developing maps to communicate important information to “expert” users.  What would you change about the maps if you were communicating this information to laypeople (i.e., a non-expert audience) to educate them about the situation (in either case)?</w:t>
+      </w:r>
+    </w:p>
+    <w:p>
+      <w:pPr>
+        <w:pStyle w:val="ListParagraph"/>
+        <w:numPr>
+          <w:ilvl w:val="1"/>
+          <w:numId w:val="42"/>
+        </w:numPr>
+        <w:spacing w:after="120" w:line="240" w:lineRule="auto"/>
+      </w:pPr>
+      <w:r>
+        <w:t>Immunization</w:t>
+      </w:r>
+    </w:p>
+    <w:p>
+      <w:pPr>
+        <w:pStyle w:val="ListParagraph"/>
+        <w:numPr>
+          <w:ilvl w:val="2"/>
+          <w:numId w:val="42"/>
+        </w:numPr>
+        <w:spacing w:after="120" w:line="240" w:lineRule="auto"/>
+      </w:pPr>
+      <w:r>
+        <w:t>Consider the specific information needs of each community which could be different. {Diana Nevarez Ramirez}</w:t>
+      </w:r>
+    </w:p>
+    <w:p>
+      <w:pPr>
+        <w:pStyle w:val="ListParagraph"/>
+        <w:numPr>
+          <w:ilvl w:val="2"/>
+          <w:numId w:val="42"/>
+        </w:numPr>
+        <w:spacing w:after="120" w:line="240" w:lineRule="auto"/>
+      </w:pPr>
+      <w:r>
+        <w:t xml:space="preserve">Consider relations between crisis and population (e.g., different factors driving under-vaccination in different communities; underprivileged versus privileged communities is one example) {Jacob </w:t>
+      </w:r>
+      <w:proofErr w:type="spellStart"/>
+      <w:r>
+        <w:t>Fussell</w:t>
+      </w:r>
+      <w:proofErr w:type="spellEnd"/>
+      <w:r>
+        <w:t>}</w:t>
+      </w:r>
+    </w:p>
+    <w:p>
+      <w:pPr>
+        <w:pStyle w:val="ListParagraph"/>
+        <w:numPr>
+          <w:ilvl w:val="3"/>
+          <w:numId w:val="42"/>
+        </w:numPr>
+        <w:spacing w:after="120" w:line="240" w:lineRule="auto"/>
+      </w:pPr>
+      <w:r>
+        <w:t xml:space="preserve">Current trends so that laypeople aren’t confused. </w:t>
+      </w:r>
+    </w:p>
+    <w:p>
+      <w:pPr>
+        <w:pStyle w:val="ListParagraph"/>
+        <w:numPr>
+          <w:ilvl w:val="2"/>
+          <w:numId w:val="42"/>
+        </w:numPr>
+        <w:spacing w:after="120" w:line="240" w:lineRule="auto"/>
+      </w:pPr>
+      <w:r>
+        <w:t>Include information about risk for certain diseases and locations of vaccination centers. {Joe Fetter}</w:t>
+      </w:r>
+    </w:p>
+    <w:p>
+      <w:pPr>
+        <w:pStyle w:val="ListParagraph"/>
+        <w:numPr>
+          <w:ilvl w:val="2"/>
+          <w:numId w:val="42"/>
+        </w:numPr>
+        <w:spacing w:after="120" w:line="240" w:lineRule="auto"/>
+      </w:pPr>
+      <w:r>
+        <w:t xml:space="preserve">Using polygon-to-point join to include information about which health clinic people in a particular area should use. {Mike </w:t>
+      </w:r>
+      <w:proofErr w:type="spellStart"/>
+      <w:r>
+        <w:t>Markee</w:t>
+      </w:r>
+      <w:proofErr w:type="spellEnd"/>
+      <w:r>
+        <w:t>}</w:t>
+      </w:r>
+    </w:p>
+    <w:p>
+      <w:pPr>
+        <w:pStyle w:val="ListParagraph"/>
+        <w:numPr>
+          <w:ilvl w:val="2"/>
+          <w:numId w:val="42"/>
+        </w:numPr>
+        <w:spacing w:after="120" w:line="240" w:lineRule="auto"/>
+      </w:pPr>
+      <w:r>
+        <w:t xml:space="preserve">Track changes over time. {Mike </w:t>
+      </w:r>
+      <w:proofErr w:type="spellStart"/>
+      <w:r>
+        <w:t>Markee</w:t>
+      </w:r>
+      <w:proofErr w:type="spellEnd"/>
+      <w:r>
+        <w:t xml:space="preserve">} </w:t>
+      </w:r>
+    </w:p>
+    <w:p>
+      <w:pPr>
+        <w:pStyle w:val="ListParagraph"/>
+        <w:numPr>
+          <w:ilvl w:val="2"/>
+          <w:numId w:val="42"/>
+        </w:numPr>
+        <w:spacing w:after="120" w:line="240" w:lineRule="auto"/>
+      </w:pPr>
+      <w:r>
+        <w:t xml:space="preserve">Maps should be designed to get people to take action. {Mike </w:t>
+      </w:r>
+      <w:proofErr w:type="spellStart"/>
+      <w:r>
+        <w:t>Markee</w:t>
+      </w:r>
+      <w:proofErr w:type="spellEnd"/>
+      <w:r>
+        <w:t>}</w:t>
+      </w:r>
+    </w:p>
+    <w:p>
+      <w:pPr>
+        <w:pStyle w:val="ListParagraph"/>
+        <w:numPr>
+          <w:ilvl w:val="3"/>
+          <w:numId w:val="42"/>
+        </w:numPr>
+        <w:spacing w:after="120" w:line="240" w:lineRule="auto"/>
+      </w:pPr>
+      <w:r>
+        <w:t>Enable health providers to proactively seek out households.</w:t>
+      </w:r>
+    </w:p>
+    <w:p>
+      <w:pPr>
+        <w:pStyle w:val="ListParagraph"/>
+        <w:numPr>
+          <w:ilvl w:val="3"/>
+          <w:numId w:val="42"/>
+        </w:numPr>
+        <w:spacing w:after="120" w:line="240" w:lineRule="auto"/>
+      </w:pPr>
+      <w:r>
+        <w:t>Get people to proactively seek out vaccination centers.</w:t>
+      </w:r>
+    </w:p>
+    <w:p>
+      <w:pPr>
+        <w:pStyle w:val="ListParagraph"/>
+        <w:numPr>
+          <w:ilvl w:val="2"/>
+          <w:numId w:val="42"/>
+        </w:numPr>
+        <w:spacing w:after="120" w:line="240" w:lineRule="auto"/>
+      </w:pPr>
+      <w:r>
+        <w:t>Consider how you actually distribute the maps to communities so that they can actually benefit from the information. {</w:t>
+      </w:r>
+      <w:proofErr w:type="spellStart"/>
+      <w:r>
+        <w:t>Nigarhan</w:t>
+      </w:r>
+      <w:proofErr w:type="spellEnd"/>
+      <w:r>
+        <w:t xml:space="preserve"> </w:t>
+      </w:r>
+      <w:proofErr w:type="spellStart"/>
+      <w:r>
+        <w:t>Gurpinar</w:t>
+      </w:r>
+      <w:proofErr w:type="spellEnd"/>
+      <w:r>
+        <w:t>}</w:t>
+      </w:r>
+    </w:p>
+    <w:p>
+      <w:pPr>
+        <w:pStyle w:val="ListParagraph"/>
+        <w:numPr>
+          <w:ilvl w:val="3"/>
+          <w:numId w:val="42"/>
+        </w:numPr>
+        <w:spacing w:after="120" w:line="240" w:lineRule="auto"/>
+      </w:pPr>
+      <w:r>
+        <w:t>Example from Turkey: public health providers actually visit the households and could use the maps to facilitate their conversations.</w:t>
+      </w:r>
+    </w:p>
+    <w:p>
+      <w:pPr>
+        <w:pStyle w:val="ListParagraph"/>
+        <w:numPr>
+          <w:ilvl w:val="2"/>
+          <w:numId w:val="42"/>
+        </w:numPr>
+        <w:spacing w:after="120" w:line="240" w:lineRule="auto"/>
+      </w:pPr>
+      <w:r>
+        <w:t xml:space="preserve">Consider distributing maps through an app, which affords </w:t>
+      </w:r>
+      <w:r>
+        <w:t xml:space="preserve">additional functionality </w:t>
+      </w:r>
+      <w:r>
+        <w:t>bu</w:t>
+      </w:r>
+      <w:r>
+        <w:t>t</w:t>
+      </w:r>
+      <w:r>
+        <w:t xml:space="preserve"> also brings up the issue of the requirements and limitations of the display medium. {Matthew Reed}</w:t>
+      </w:r>
+    </w:p>
+    <w:p>
+      <w:pPr>
+        <w:pStyle w:val="ListParagraph"/>
+        <w:numPr>
+          <w:ilvl w:val="1"/>
+          <w:numId w:val="42"/>
+        </w:numPr>
+        <w:spacing w:after="120" w:line="240" w:lineRule="auto"/>
+      </w:pPr>
+      <w:r>
+        <w:t>Natural disasters</w:t>
+      </w:r>
+    </w:p>
+    <w:p>
+      <w:pPr>
+        <w:pStyle w:val="ListParagraph"/>
+        <w:numPr>
+          <w:ilvl w:val="2"/>
+          <w:numId w:val="42"/>
+        </w:numPr>
+        <w:spacing w:after="120" w:line="240" w:lineRule="auto"/>
+      </w:pPr>
+      <w:r>
+        <w:t xml:space="preserve">Getting the public to help identify areas that need landing zones (LZs) {Charlie </w:t>
+      </w:r>
+      <w:proofErr w:type="spellStart"/>
+      <w:r>
+        <w:t>Revord</w:t>
+      </w:r>
+      <w:proofErr w:type="spellEnd"/>
+      <w:r>
+        <w:t>}</w:t>
+      </w:r>
+    </w:p>
+    <w:p>
+      <w:pPr>
+        <w:pStyle w:val="ListParagraph"/>
+        <w:numPr>
+          <w:ilvl w:val="3"/>
+          <w:numId w:val="42"/>
+        </w:numPr>
+        <w:spacing w:after="120" w:line="240" w:lineRule="auto"/>
+      </w:pPr>
+      <w:r>
+        <w:t xml:space="preserve">Perhaps citizens can provide information about their locations and circumstances on the ground that responders and map creators could use to identify areas that need additional LZs. {Malcolm Townes} </w:t>
+      </w:r>
+    </w:p>
+    <w:p>
+      <w:pPr>
+        <w:pStyle w:val="ListParagraph"/>
+        <w:numPr>
+          <w:ilvl w:val="0"/>
+          <w:numId w:val="42"/>
+        </w:numPr>
+        <w:spacing w:after="120" w:line="240" w:lineRule="auto"/>
+      </w:pPr>
+      <w:r>
+        <w:t xml:space="preserve">Q2: </w:t>
+      </w:r>
+      <w:r>
+        <w:t xml:space="preserve">In the “Rapid mapping analysis…” case, the various units tasked by U.S. Northern Command (NORTHCOM) were able to produce the needed maps “within a matter of hours.”  Given that every minute counts in disaster rescue efforts, what changes would you suggest </w:t>
+      </w:r>
+      <w:proofErr w:type="gramStart"/>
+      <w:r>
+        <w:t>to reduce</w:t>
+      </w:r>
+      <w:proofErr w:type="gramEnd"/>
+      <w:r>
+        <w:t xml:space="preserve"> the time necessary to prepare such maps to less than 60 minutes for future disaster events that might occur elsewhere in the United States?</w:t>
+      </w:r>
+    </w:p>
+    <w:p>
+      <w:pPr>
+        <w:pStyle w:val="ListParagraph"/>
+        <w:numPr>
+          <w:ilvl w:val="1"/>
+          <w:numId w:val="42"/>
+        </w:numPr>
+        <w:spacing w:after="120" w:line="240" w:lineRule="auto"/>
+      </w:pPr>
+      <w:r>
+        <w:t>Natural disasters</w:t>
+      </w:r>
+    </w:p>
+    <w:p>
+      <w:pPr>
+        <w:pStyle w:val="ListParagraph"/>
+        <w:numPr>
+          <w:ilvl w:val="2"/>
+          <w:numId w:val="42"/>
+        </w:numPr>
+        <w:spacing w:after="120" w:line="240" w:lineRule="auto"/>
+      </w:pPr>
+      <w:r>
+        <w:t xml:space="preserve">Pre-constructed </w:t>
+      </w:r>
+      <w:proofErr w:type="spellStart"/>
+      <w:r>
+        <w:t>basemaps</w:t>
+      </w:r>
+      <w:proofErr w:type="spellEnd"/>
+      <w:r>
+        <w:t xml:space="preserve">. {Eleanor Peters </w:t>
+      </w:r>
+      <w:proofErr w:type="spellStart"/>
+      <w:r>
+        <w:t>Bergquist</w:t>
+      </w:r>
+      <w:proofErr w:type="spellEnd"/>
+      <w:r>
+        <w:t>}</w:t>
+      </w:r>
+    </w:p>
+    <w:p>
+      <w:pPr>
+        <w:pStyle w:val="ListParagraph"/>
+        <w:numPr>
+          <w:ilvl w:val="3"/>
+          <w:numId w:val="42"/>
+        </w:numPr>
+        <w:spacing w:after="120" w:line="240" w:lineRule="auto"/>
+      </w:pPr>
+      <w:r>
+        <w:t>Can any map prepare for search and rescue?</w:t>
+      </w:r>
+    </w:p>
+    <w:p>
+      <w:pPr>
+        <w:pStyle w:val="ListParagraph"/>
+        <w:numPr>
+          <w:ilvl w:val="3"/>
+          <w:numId w:val="42"/>
+        </w:numPr>
+        <w:spacing w:after="120" w:line="240" w:lineRule="auto"/>
+      </w:pPr>
+      <w:r>
+        <w:t>Include e</w:t>
+      </w:r>
+      <w:r>
+        <w:t>lectrical and water infrastructure.</w:t>
+      </w:r>
+    </w:p>
+    <w:p>
+      <w:pPr>
+        <w:pStyle w:val="ListParagraph"/>
+        <w:numPr>
+          <w:ilvl w:val="3"/>
+          <w:numId w:val="42"/>
+        </w:numPr>
+        <w:spacing w:after="120" w:line="240" w:lineRule="auto"/>
+      </w:pPr>
+      <w:r>
+        <w:t>Include housing, residential areas, and possible rescue routes.</w:t>
+      </w:r>
+    </w:p>
+    <w:p>
+      <w:pPr>
+        <w:pStyle w:val="ListParagraph"/>
+        <w:numPr>
+          <w:ilvl w:val="3"/>
+          <w:numId w:val="42"/>
+        </w:numPr>
+        <w:spacing w:after="120" w:line="240" w:lineRule="auto"/>
+      </w:pPr>
+      <w:r>
+        <w:t>Include building footprints, number of people living in an area.</w:t>
+      </w:r>
+    </w:p>
+    <w:p>
+      <w:pPr>
+        <w:pStyle w:val="ListParagraph"/>
+        <w:numPr>
+          <w:ilvl w:val="3"/>
+          <w:numId w:val="42"/>
+        </w:numPr>
+        <w:spacing w:after="120" w:line="240" w:lineRule="auto"/>
+      </w:pPr>
+      <w:r>
+        <w:t>Data sources for certain types of information.</w:t>
+      </w:r>
+    </w:p>
+    <w:p>
+      <w:pPr>
+        <w:pStyle w:val="ListParagraph"/>
+        <w:numPr>
+          <w:ilvl w:val="2"/>
+          <w:numId w:val="42"/>
+        </w:numPr>
+        <w:spacing w:after="120" w:line="240" w:lineRule="auto"/>
+      </w:pPr>
+      <w:r>
+        <w:lastRenderedPageBreak/>
+        <w:t>Implications of real-time data collection and artificial intelligence. {Branson Fox}</w:t>
+      </w:r>
+    </w:p>
+    <w:p>
+      <w:pPr>
+        <w:pStyle w:val="ListParagraph"/>
+        <w:numPr>
+          <w:ilvl w:val="3"/>
+          <w:numId w:val="42"/>
+        </w:numPr>
+        <w:spacing w:after="120" w:line="240" w:lineRule="auto"/>
+      </w:pPr>
+      <w:r>
+        <w:t>Real-time updates of maps.</w:t>
+      </w:r>
+    </w:p>
+    <w:p>
+      <w:pPr>
+        <w:pStyle w:val="ListParagraph"/>
+        <w:numPr>
+          <w:ilvl w:val="3"/>
+          <w:numId w:val="42"/>
+        </w:numPr>
+        <w:spacing w:after="120" w:line="240" w:lineRule="auto"/>
+      </w:pPr>
+      <w:r>
+        <w:t>Using AI to analyze the information.</w:t>
+      </w:r>
+    </w:p>
+    <w:p>
+      <w:pPr>
+        <w:pStyle w:val="ListParagraph"/>
+        <w:numPr>
+          <w:ilvl w:val="4"/>
+          <w:numId w:val="42"/>
+        </w:numPr>
+        <w:spacing w:after="120" w:line="240" w:lineRule="auto"/>
+      </w:pPr>
+      <w:r>
+        <w:t>Minimize input required from humans.</w:t>
+      </w:r>
+    </w:p>
+    <w:p>
+      <w:pPr>
+        <w:pStyle w:val="ListParagraph"/>
+        <w:numPr>
+          <w:ilvl w:val="4"/>
+          <w:numId w:val="42"/>
+        </w:numPr>
+        <w:spacing w:after="120" w:line="240" w:lineRule="auto"/>
+      </w:pPr>
+      <w:r>
+        <w:t>Automated creation of maps.</w:t>
+      </w:r>
+    </w:p>
+    <w:p>
+      <w:pPr>
+        <w:pStyle w:val="ListParagraph"/>
+        <w:numPr>
+          <w:ilvl w:val="2"/>
+          <w:numId w:val="42"/>
+        </w:numPr>
+        <w:spacing w:after="120" w:line="240" w:lineRule="auto"/>
+      </w:pPr>
+      <w:r>
+        <w:t>Consider relations between crisis and population (e.g., the most likely disasters and complications for a given area).</w:t>
+      </w:r>
+      <w:r>
+        <w:t xml:space="preserve"> {Jacob </w:t>
+      </w:r>
+      <w:proofErr w:type="spellStart"/>
+      <w:r>
+        <w:t>Fussell</w:t>
+      </w:r>
+      <w:proofErr w:type="spellEnd"/>
+      <w:r>
+        <w:t>}</w:t>
+      </w:r>
+    </w:p>
+    <w:p>
+      <w:pPr>
+        <w:pStyle w:val="ListParagraph"/>
+        <w:numPr>
+          <w:ilvl w:val="3"/>
+          <w:numId w:val="42"/>
+        </w:numPr>
+        <w:spacing w:after="120" w:line="240" w:lineRule="auto"/>
+      </w:pPr>
+      <w:r>
+        <w:t xml:space="preserve">Pre-select potential LZs before an event </w:t>
+      </w:r>
+      <w:proofErr w:type="gramStart"/>
+      <w:r>
+        <w:t>happens</w:t>
+      </w:r>
+      <w:proofErr w:type="gramEnd"/>
+      <w:r>
+        <w:t xml:space="preserve">.  Overlay the details of the event as it unfolds and finalize LZ selection.  Minimizes the information that has to be updated during the event. </w:t>
+      </w:r>
     </w:p>
     <w:sectPr>
       <w:headerReference w:type="default" r:id="rId20"/>
@@ -4940,7 +5500,7 @@
         <w:b/>
         <w:noProof/>
       </w:rPr>
-      <w:t>1</w:t>
+      <w:t>3</w:t>
     </w:r>
     <w:r>
       <w:rPr>
@@ -5414,7 +5974,7 @@
         <w:b/>
         <w:noProof/>
       </w:rPr>
-      <w:t>1</w:t>
+      <w:t>3</w:t>
     </w:r>
     <w:r>
       <w:rPr>
@@ -5448,7 +6008,7 @@
         <w:b/>
         <w:noProof/>
       </w:rPr>
-      <w:t>1</w:t>
+      <w:t>3</w:t>
     </w:r>
     <w:r>
       <w:rPr>
@@ -8408,6 +8968,119 @@
     </w:lvl>
   </w:abstractNum>
   <w:abstractNum w:abstractNumId="26">
+    <w:nsid w:val="59C054D5"/>
+    <w:multiLevelType w:val="hybridMultilevel"/>
+    <w:tmpl w:val="7B909F70"/>
+    <w:lvl w:ilvl="0" w:tplc="04090001">
+      <w:start w:val="1"/>
+      <w:numFmt w:val="bullet"/>
+      <w:lvlText w:val=""/>
+      <w:lvlJc w:val="left"/>
+      <w:pPr>
+        <w:ind w:left="720" w:hanging="360"/>
+      </w:pPr>
+      <w:rPr>
+        <w:rFonts w:ascii="Symbol" w:hAnsi="Symbol" w:hint="default"/>
+      </w:rPr>
+    </w:lvl>
+    <w:lvl w:ilvl="1" w:tplc="04090003">
+      <w:start w:val="1"/>
+      <w:numFmt w:val="bullet"/>
+      <w:lvlText w:val="o"/>
+      <w:lvlJc w:val="left"/>
+      <w:pPr>
+        <w:ind w:left="1440" w:hanging="360"/>
+      </w:pPr>
+      <w:rPr>
+        <w:rFonts w:ascii="Courier New" w:hAnsi="Courier New" w:cs="Courier New" w:hint="default"/>
+      </w:rPr>
+    </w:lvl>
+    <w:lvl w:ilvl="2" w:tplc="04090005">
+      <w:start w:val="1"/>
+      <w:numFmt w:val="bullet"/>
+      <w:lvlText w:val=""/>
+      <w:lvlJc w:val="left"/>
+      <w:pPr>
+        <w:ind w:left="2160" w:hanging="360"/>
+      </w:pPr>
+      <w:rPr>
+        <w:rFonts w:ascii="Wingdings" w:hAnsi="Wingdings" w:hint="default"/>
+      </w:rPr>
+    </w:lvl>
+    <w:lvl w:ilvl="3" w:tplc="04090001">
+      <w:start w:val="1"/>
+      <w:numFmt w:val="bullet"/>
+      <w:lvlText w:val=""/>
+      <w:lvlJc w:val="left"/>
+      <w:pPr>
+        <w:ind w:left="2880" w:hanging="360"/>
+      </w:pPr>
+      <w:rPr>
+        <w:rFonts w:ascii="Symbol" w:hAnsi="Symbol" w:hint="default"/>
+      </w:rPr>
+    </w:lvl>
+    <w:lvl w:ilvl="4" w:tplc="04090003">
+      <w:start w:val="1"/>
+      <w:numFmt w:val="bullet"/>
+      <w:lvlText w:val="o"/>
+      <w:lvlJc w:val="left"/>
+      <w:pPr>
+        <w:ind w:left="3600" w:hanging="360"/>
+      </w:pPr>
+      <w:rPr>
+        <w:rFonts w:ascii="Courier New" w:hAnsi="Courier New" w:cs="Courier New" w:hint="default"/>
+      </w:rPr>
+    </w:lvl>
+    <w:lvl w:ilvl="5" w:tplc="04090005" w:tentative="1">
+      <w:start w:val="1"/>
+      <w:numFmt w:val="bullet"/>
+      <w:lvlText w:val=""/>
+      <w:lvlJc w:val="left"/>
+      <w:pPr>
+        <w:ind w:left="4320" w:hanging="360"/>
+      </w:pPr>
+      <w:rPr>
+        <w:rFonts w:ascii="Wingdings" w:hAnsi="Wingdings" w:hint="default"/>
+      </w:rPr>
+    </w:lvl>
+    <w:lvl w:ilvl="6" w:tplc="04090001" w:tentative="1">
+      <w:start w:val="1"/>
+      <w:numFmt w:val="bullet"/>
+      <w:lvlText w:val=""/>
+      <w:lvlJc w:val="left"/>
+      <w:pPr>
+        <w:ind w:left="5040" w:hanging="360"/>
+      </w:pPr>
+      <w:rPr>
+        <w:rFonts w:ascii="Symbol" w:hAnsi="Symbol" w:hint="default"/>
+      </w:rPr>
+    </w:lvl>
+    <w:lvl w:ilvl="7" w:tplc="04090003" w:tentative="1">
+      <w:start w:val="1"/>
+      <w:numFmt w:val="bullet"/>
+      <w:lvlText w:val="o"/>
+      <w:lvlJc w:val="left"/>
+      <w:pPr>
+        <w:ind w:left="5760" w:hanging="360"/>
+      </w:pPr>
+      <w:rPr>
+        <w:rFonts w:ascii="Courier New" w:hAnsi="Courier New" w:cs="Courier New" w:hint="default"/>
+      </w:rPr>
+    </w:lvl>
+    <w:lvl w:ilvl="8" w:tplc="04090005" w:tentative="1">
+      <w:start w:val="1"/>
+      <w:numFmt w:val="bullet"/>
+      <w:lvlText w:val=""/>
+      <w:lvlJc w:val="left"/>
+      <w:pPr>
+        <w:ind w:left="6480" w:hanging="360"/>
+      </w:pPr>
+      <w:rPr>
+        <w:rFonts w:ascii="Wingdings" w:hAnsi="Wingdings" w:hint="default"/>
+      </w:rPr>
+    </w:lvl>
+  </w:abstractNum>
+  <w:abstractNum w:abstractNumId="27">
     <w:nsid w:val="59D342CD"/>
     <w:multiLevelType w:val="hybridMultilevel"/>
     <w:tmpl w:val="E3CA8278"/>
@@ -8520,7 +9193,7 @@
       </w:rPr>
     </w:lvl>
   </w:abstractNum>
-  <w:abstractNum w:abstractNumId="27">
+  <w:abstractNum w:abstractNumId="28">
     <w:nsid w:val="5B0D4419"/>
     <w:multiLevelType w:val="hybridMultilevel"/>
     <w:tmpl w:val="8C6CAF3A"/>
@@ -8606,7 +9279,7 @@
       </w:pPr>
     </w:lvl>
   </w:abstractNum>
-  <w:abstractNum w:abstractNumId="28">
+  <w:abstractNum w:abstractNumId="29">
     <w:nsid w:val="5B290281"/>
     <w:multiLevelType w:val="hybridMultilevel"/>
     <w:tmpl w:val="9460BCC2"/>
@@ -8692,7 +9365,7 @@
       </w:pPr>
     </w:lvl>
   </w:abstractNum>
-  <w:abstractNum w:abstractNumId="29">
+  <w:abstractNum w:abstractNumId="30">
     <w:nsid w:val="5CAB56FC"/>
     <w:multiLevelType w:val="hybridMultilevel"/>
     <w:tmpl w:val="72CC92D2"/>
@@ -8805,7 +9478,7 @@
       </w:rPr>
     </w:lvl>
   </w:abstractNum>
-  <w:abstractNum w:abstractNumId="30">
+  <w:abstractNum w:abstractNumId="31">
     <w:nsid w:val="654E3579"/>
     <w:multiLevelType w:val="hybridMultilevel"/>
     <w:tmpl w:val="2736D12E"/>
@@ -8894,7 +9567,7 @@
       </w:pPr>
     </w:lvl>
   </w:abstractNum>
-  <w:abstractNum w:abstractNumId="31">
+  <w:abstractNum w:abstractNumId="32">
     <w:nsid w:val="67196DDB"/>
     <w:multiLevelType w:val="hybridMultilevel"/>
     <w:tmpl w:val="691AAA00"/>
@@ -9007,7 +9680,7 @@
       </w:rPr>
     </w:lvl>
   </w:abstractNum>
-  <w:abstractNum w:abstractNumId="32">
+  <w:abstractNum w:abstractNumId="33">
     <w:nsid w:val="691E7FC7"/>
     <w:multiLevelType w:val="hybridMultilevel"/>
     <w:tmpl w:val="B2641C46"/>
@@ -9093,7 +9766,7 @@
       </w:pPr>
     </w:lvl>
   </w:abstractNum>
-  <w:abstractNum w:abstractNumId="33">
+  <w:abstractNum w:abstractNumId="34">
     <w:nsid w:val="696103F3"/>
     <w:multiLevelType w:val="hybridMultilevel"/>
     <w:tmpl w:val="737846CC"/>
@@ -9206,7 +9879,7 @@
       </w:rPr>
     </w:lvl>
   </w:abstractNum>
-  <w:abstractNum w:abstractNumId="34">
+  <w:abstractNum w:abstractNumId="35">
     <w:nsid w:val="6BD0632D"/>
     <w:multiLevelType w:val="hybridMultilevel"/>
     <w:tmpl w:val="07220964"/>
@@ -9319,7 +9992,7 @@
       </w:rPr>
     </w:lvl>
   </w:abstractNum>
-  <w:abstractNum w:abstractNumId="35">
+  <w:abstractNum w:abstractNumId="36">
     <w:nsid w:val="6C9D0BF8"/>
     <w:multiLevelType w:val="hybridMultilevel"/>
     <w:tmpl w:val="BEF68070"/>
@@ -9432,7 +10105,7 @@
       </w:rPr>
     </w:lvl>
   </w:abstractNum>
-  <w:abstractNum w:abstractNumId="36">
+  <w:abstractNum w:abstractNumId="37">
     <w:nsid w:val="6E627CB0"/>
     <w:multiLevelType w:val="hybridMultilevel"/>
     <w:tmpl w:val="A314DA9A"/>
@@ -9545,7 +10218,7 @@
       </w:rPr>
     </w:lvl>
   </w:abstractNum>
-  <w:abstractNum w:abstractNumId="37">
+  <w:abstractNum w:abstractNumId="38">
     <w:nsid w:val="6FE44856"/>
     <w:multiLevelType w:val="hybridMultilevel"/>
     <w:tmpl w:val="C3B0DB9E"/>
@@ -9631,7 +10304,7 @@
       </w:pPr>
     </w:lvl>
   </w:abstractNum>
-  <w:abstractNum w:abstractNumId="38">
+  <w:abstractNum w:abstractNumId="39">
     <w:nsid w:val="79EA5112"/>
     <w:multiLevelType w:val="hybridMultilevel"/>
     <w:tmpl w:val="C87AAF0A"/>
@@ -9744,7 +10417,7 @@
       </w:rPr>
     </w:lvl>
   </w:abstractNum>
-  <w:abstractNum w:abstractNumId="39">
+  <w:abstractNum w:abstractNumId="40">
     <w:nsid w:val="7D451E0B"/>
     <w:multiLevelType w:val="hybridMultilevel"/>
     <w:tmpl w:val="D982F284"/>
@@ -9833,7 +10506,7 @@
       </w:pPr>
     </w:lvl>
   </w:abstractNum>
-  <w:abstractNum w:abstractNumId="40">
+  <w:abstractNum w:abstractNumId="41">
     <w:nsid w:val="7EC64B7E"/>
     <w:multiLevelType w:val="hybridMultilevel"/>
     <w:tmpl w:val="BFA4A0EC"/>
@@ -9956,7 +10629,7 @@
     <w:abstractNumId w:val="22"/>
   </w:num>
   <w:num w:numId="4">
-    <w:abstractNumId w:val="27"/>
+    <w:abstractNumId w:val="28"/>
   </w:num>
   <w:num w:numId="5">
     <w:abstractNumId w:val="19"/>
@@ -9980,7 +10653,7 @@
     <w:abstractNumId w:val="21"/>
   </w:num>
   <w:num w:numId="12">
-    <w:abstractNumId w:val="31"/>
+    <w:abstractNumId w:val="32"/>
   </w:num>
   <w:num w:numId="13">
     <w:abstractNumId w:val="10"/>
@@ -9992,22 +10665,22 @@
     <w:abstractNumId w:val="4"/>
   </w:num>
   <w:num w:numId="16">
-    <w:abstractNumId w:val="35"/>
+    <w:abstractNumId w:val="36"/>
   </w:num>
   <w:num w:numId="17">
-    <w:abstractNumId w:val="40"/>
+    <w:abstractNumId w:val="41"/>
   </w:num>
   <w:num w:numId="18">
-    <w:abstractNumId w:val="32"/>
+    <w:abstractNumId w:val="33"/>
   </w:num>
   <w:num w:numId="19">
     <w:abstractNumId w:val="13"/>
   </w:num>
   <w:num w:numId="20">
-    <w:abstractNumId w:val="26"/>
+    <w:abstractNumId w:val="27"/>
   </w:num>
   <w:num w:numId="21">
-    <w:abstractNumId w:val="36"/>
+    <w:abstractNumId w:val="37"/>
   </w:num>
   <w:num w:numId="22">
     <w:abstractNumId w:val="23"/>
@@ -10022,7 +10695,7 @@
     <w:abstractNumId w:val="8"/>
   </w:num>
   <w:num w:numId="26">
-    <w:abstractNumId w:val="29"/>
+    <w:abstractNumId w:val="30"/>
   </w:num>
   <w:num w:numId="27">
     <w:abstractNumId w:val="24"/>
@@ -10031,7 +10704,7 @@
     <w:abstractNumId w:val="1"/>
   </w:num>
   <w:num w:numId="29">
-    <w:abstractNumId w:val="38"/>
+    <w:abstractNumId w:val="39"/>
   </w:num>
   <w:num w:numId="30">
     <w:abstractNumId w:val="18"/>
@@ -10040,34 +10713,37 @@
     <w:abstractNumId w:val="16"/>
   </w:num>
   <w:num w:numId="32">
-    <w:abstractNumId w:val="33"/>
+    <w:abstractNumId w:val="34"/>
   </w:num>
   <w:num w:numId="33">
-    <w:abstractNumId w:val="37"/>
+    <w:abstractNumId w:val="38"/>
   </w:num>
   <w:num w:numId="34">
-    <w:abstractNumId w:val="30"/>
+    <w:abstractNumId w:val="31"/>
   </w:num>
   <w:num w:numId="35">
-    <w:abstractNumId w:val="28"/>
+    <w:abstractNumId w:val="29"/>
   </w:num>
   <w:num w:numId="36">
     <w:abstractNumId w:val="20"/>
   </w:num>
   <w:num w:numId="37">
-    <w:abstractNumId w:val="34"/>
+    <w:abstractNumId w:val="35"/>
   </w:num>
   <w:num w:numId="38">
     <w:abstractNumId w:val="15"/>
   </w:num>
   <w:num w:numId="39">
-    <w:abstractNumId w:val="39"/>
+    <w:abstractNumId w:val="40"/>
   </w:num>
   <w:num w:numId="40">
     <w:abstractNumId w:val="7"/>
   </w:num>
   <w:num w:numId="41">
     <w:abstractNumId w:val="5"/>
+  </w:num>
+  <w:num w:numId="42">
+    <w:abstractNumId w:val="26"/>
   </w:num>
 </w:numbering>
 </file>
@@ -10325,6 +11001,36 @@
       <w:contextualSpacing/>
     </w:pPr>
   </w:style>
+  <w:style w:type="paragraph" w:styleId="BalloonText">
+    <w:name w:val="Balloon Text"/>
+    <w:basedOn w:val="Normal"/>
+    <w:link w:val="BalloonTextChar"/>
+    <w:uiPriority w:val="99"/>
+    <w:semiHidden/>
+    <w:unhideWhenUsed/>
+    <w:rsid w:val="0050306A"/>
+    <w:pPr>
+      <w:spacing w:after="0" w:line="240" w:lineRule="auto"/>
+    </w:pPr>
+    <w:rPr>
+      <w:rFonts w:ascii="Tahoma" w:hAnsi="Tahoma" w:cs="Tahoma"/>
+      <w:sz w:val="16"/>
+      <w:szCs w:val="16"/>
+    </w:rPr>
+  </w:style>
+  <w:style w:type="character" w:customStyle="1" w:styleId="BalloonTextChar">
+    <w:name w:val="Balloon Text Char"/>
+    <w:basedOn w:val="DefaultParagraphFont"/>
+    <w:link w:val="BalloonText"/>
+    <w:uiPriority w:val="99"/>
+    <w:semiHidden/>
+    <w:rsid w:val="0050306A"/>
+    <w:rPr>
+      <w:rFonts w:ascii="Tahoma" w:hAnsi="Tahoma" w:cs="Tahoma"/>
+      <w:sz w:val="16"/>
+      <w:szCs w:val="16"/>
+    </w:rPr>
+  </w:style>
 </w:styles>
 </file>
 
@@ -10580,6 +11286,36 @@
       <w:ind w:left="720"/>
       <w:contextualSpacing/>
     </w:pPr>
+  </w:style>
+  <w:style w:type="paragraph" w:styleId="BalloonText">
+    <w:name w:val="Balloon Text"/>
+    <w:basedOn w:val="Normal"/>
+    <w:link w:val="BalloonTextChar"/>
+    <w:uiPriority w:val="99"/>
+    <w:semiHidden/>
+    <w:unhideWhenUsed/>
+    <w:rsid w:val="0050306A"/>
+    <w:pPr>
+      <w:spacing w:after="0" w:line="240" w:lineRule="auto"/>
+    </w:pPr>
+    <w:rPr>
+      <w:rFonts w:ascii="Tahoma" w:hAnsi="Tahoma" w:cs="Tahoma"/>
+      <w:sz w:val="16"/>
+      <w:szCs w:val="16"/>
+    </w:rPr>
+  </w:style>
+  <w:style w:type="character" w:customStyle="1" w:styleId="BalloonTextChar">
+    <w:name w:val="Balloon Text Char"/>
+    <w:basedOn w:val="DefaultParagraphFont"/>
+    <w:link w:val="BalloonText"/>
+    <w:uiPriority w:val="99"/>
+    <w:semiHidden/>
+    <w:rsid w:val="0050306A"/>
+    <w:rPr>
+      <w:rFonts w:ascii="Tahoma" w:hAnsi="Tahoma" w:cs="Tahoma"/>
+      <w:sz w:val="16"/>
+      <w:szCs w:val="16"/>
+    </w:rPr>
   </w:style>
 </w:styles>
 </file>

</xml_diff>

<commit_message>
Notes on policy discussion reading for lecture 12
</commit_message>
<xml_diff>
--- a/Notes/SOC5650_Notes_Thomas_GIS-for-Decision-Support_2018v00.docx
+++ b/Notes/SOC5650_Notes_Thomas_GIS-for-Decision-Support_2018v00.docx
@@ -4876,8 +4876,6 @@
           <w:u w:val="single"/>
         </w:rPr>
       </w:pPr>
-      <w:bookmarkStart w:id="0" w:name="_GoBack"/>
-      <w:bookmarkEnd w:id="0"/>
       <w:r>
         <w:rPr>
           <w:u w:val="single"/>
@@ -4896,10 +4894,7 @@
         <w:spacing w:after="120" w:line="240" w:lineRule="auto"/>
       </w:pPr>
       <w:r>
-        <w:t xml:space="preserve">Q1: </w:t>
-      </w:r>
-      <w:r>
-        <w:t>Both of these cases involved developing maps to communicate important information to “expert” users.  What would you change about the maps if you were communicating this information to laypeople (i.e., a non-expert audience) to educate them about the situation (in either case)?</w:t>
+        <w:t>Q1: Both of these cases involved developing maps to communicate important information to “expert” users.  What would you change about the maps if you were communicating this information to laypeople (i.e., a non-expert audience) to educate them about the situation (in either case)?</w:t>
       </w:r>
     </w:p>
     <w:p>
@@ -5116,19 +5111,7 @@
         <w:spacing w:after="120" w:line="240" w:lineRule="auto"/>
       </w:pPr>
       <w:r>
-        <w:t xml:space="preserve">Consider distributing maps through an app, which affords </w:t>
-      </w:r>
-      <w:r>
-        <w:t xml:space="preserve">additional functionality </w:t>
-      </w:r>
-      <w:r>
-        <w:t>bu</w:t>
-      </w:r>
-      <w:r>
-        <w:t>t</w:t>
-      </w:r>
-      <w:r>
-        <w:t xml:space="preserve"> also brings up the issue of the requirements and limitations of the display medium. {Matthew Reed}</w:t>
+        <w:t>Consider distributing maps through an app, which affords additional functionality but also brings up the issue of the requirements and limitations of the display medium. {Matthew Reed}</w:t>
       </w:r>
     </w:p>
     <w:p>
@@ -5188,10 +5171,7 @@
         <w:spacing w:after="120" w:line="240" w:lineRule="auto"/>
       </w:pPr>
       <w:r>
-        <w:t xml:space="preserve">Q2: </w:t>
-      </w:r>
-      <w:r>
-        <w:t xml:space="preserve">In the “Rapid mapping analysis…” case, the various units tasked by U.S. Northern Command (NORTHCOM) were able to produce the needed maps “within a matter of hours.”  Given that every minute counts in disaster rescue efforts, what changes would you suggest </w:t>
+        <w:t xml:space="preserve">Q2: In the “Rapid mapping analysis…” case, the various units tasked by U.S. Northern Command (NORTHCOM) were able to produce the needed maps “within a matter of hours.”  Given that every minute counts in disaster rescue efforts, what changes would you suggest </w:t>
       </w:r>
       <w:proofErr w:type="gramStart"/>
       <w:r>
@@ -5267,10 +5247,7 @@
         <w:spacing w:after="120" w:line="240" w:lineRule="auto"/>
       </w:pPr>
       <w:r>
-        <w:t>Include e</w:t>
-      </w:r>
-      <w:r>
-        <w:t>lectrical and water infrastructure.</w:t>
+        <w:t>Include electrical and water infrastructure.</w:t>
       </w:r>
     </w:p>
     <w:p>
@@ -5423,9 +5400,464 @@
         <w:t xml:space="preserve">.  Overlay the details of the event as it unfolds and finalize LZ selection.  Minimizes the information that has to be updated during the event. </w:t>
       </w:r>
     </w:p>
+    <w:p>
+      <w:pPr>
+        <w:spacing w:after="120" w:line="240" w:lineRule="auto"/>
+        <w:sectPr>
+          <w:headerReference w:type="default" r:id="rId20"/>
+          <w:footerReference w:type="default" r:id="rId21"/>
+          <w:pgSz w:w="12240" w:h="15840"/>
+          <w:pgMar w:top="1440" w:right="1440" w:bottom="1440" w:left="1440" w:header="720" w:footer="720" w:gutter="0"/>
+          <w:pgNumType w:start="1"/>
+          <w:cols w:space="720"/>
+          <w:docGrid w:linePitch="360"/>
+        </w:sectPr>
+      </w:pPr>
+    </w:p>
+    <w:p>
+      <w:pPr>
+        <w:spacing w:after="120" w:line="240" w:lineRule="auto"/>
+        <w:rPr>
+          <w:b/>
+        </w:rPr>
+      </w:pPr>
+      <w:r>
+        <w:rPr>
+          <w:b/>
+        </w:rPr>
+        <w:lastRenderedPageBreak/>
+        <w:t>Preview Questions</w:t>
+      </w:r>
+    </w:p>
+    <w:p>
+      <w:pPr>
+        <w:pStyle w:val="ListParagraph"/>
+        <w:numPr>
+          <w:ilvl w:val="0"/>
+          <w:numId w:val="43"/>
+        </w:numPr>
+        <w:spacing w:after="120" w:line="240" w:lineRule="auto"/>
+      </w:pPr>
+      <w:r>
+        <w:t xml:space="preserve">What are your impressions of how the </w:t>
+      </w:r>
+      <w:r>
+        <w:t>GIS data were used</w:t>
+      </w:r>
+      <w:r>
+        <w:t xml:space="preserve"> in either of these cases?</w:t>
+      </w:r>
+    </w:p>
+    <w:p>
+      <w:pPr>
+        <w:pStyle w:val="ListParagraph"/>
+        <w:numPr>
+          <w:ilvl w:val="0"/>
+          <w:numId w:val="43"/>
+        </w:numPr>
+        <w:spacing w:after="120" w:line="240" w:lineRule="auto"/>
+      </w:pPr>
+      <w:r>
+        <w:t xml:space="preserve">What are your thoughts about </w:t>
+      </w:r>
+      <w:r>
+        <w:t>the effectiveness of</w:t>
+      </w:r>
+      <w:r>
+        <w:t xml:space="preserve"> how GIS was used in either of these cases?</w:t>
+      </w:r>
+      <w:r>
+        <w:t xml:space="preserve"> </w:t>
+      </w:r>
+    </w:p>
+    <w:p>
+      <w:pPr>
+        <w:pStyle w:val="ListParagraph"/>
+        <w:numPr>
+          <w:ilvl w:val="0"/>
+          <w:numId w:val="43"/>
+        </w:numPr>
+        <w:spacing w:after="120" w:line="240" w:lineRule="auto"/>
+      </w:pPr>
+      <w:r>
+        <w:t xml:space="preserve">What </w:t>
+      </w:r>
+      <w:r>
+        <w:t xml:space="preserve">possible shortcomings or challenges </w:t>
+      </w:r>
+      <w:r>
+        <w:t>do you think the map developers encountered in either of these cases?</w:t>
+      </w:r>
+    </w:p>
+    <w:p>
+      <w:pPr>
+        <w:pStyle w:val="ListParagraph"/>
+        <w:numPr>
+          <w:ilvl w:val="0"/>
+          <w:numId w:val="43"/>
+        </w:numPr>
+        <w:spacing w:after="120" w:line="240" w:lineRule="auto"/>
+      </w:pPr>
+      <w:r>
+        <w:t xml:space="preserve">Q1: In Denver’s Fire Facilities Master Plan, the maps are detailed and include a lot of information.  Clearly, these were made to be used by those in policy-making roles who need multiple data to make decisions.  </w:t>
+      </w:r>
+      <w:proofErr w:type="gramStart"/>
+      <w:r>
+        <w:t>If these projects were to involve the public (</w:t>
+      </w:r>
+      <w:proofErr w:type="spellStart"/>
+      <w:r>
+        <w:t>ie</w:t>
+      </w:r>
+      <w:proofErr w:type="spellEnd"/>
+      <w:r>
+        <w:t>, to raise taxes for more fire department services), would any of the maps in this article be appropriate for communication to the general public?</w:t>
+      </w:r>
+      <w:proofErr w:type="gramEnd"/>
+      <w:r>
+        <w:t xml:space="preserve">  If not, how could they be modified?</w:t>
+      </w:r>
+    </w:p>
+    <w:p>
+      <w:pPr>
+        <w:pStyle w:val="ListParagraph"/>
+        <w:numPr>
+          <w:ilvl w:val="0"/>
+          <w:numId w:val="43"/>
+        </w:numPr>
+        <w:spacing w:after="120" w:line="240" w:lineRule="auto"/>
+      </w:pPr>
+      <w:r>
+        <w:t>Q2: Case 2 shows a good example of interdepartmental use of GIS in Pasadena.  Think back to your category of interest for the final project.  What branches of government would be interested in your category?  In other words, if you develop a map based on your chosen problem code, what departments would like to see the map?</w:t>
+      </w:r>
+    </w:p>
+    <w:p>
+      <w:pPr>
+        <w:spacing w:after="120" w:line="240" w:lineRule="auto"/>
+      </w:pPr>
+      <w:r>
+        <w:rPr>
+          <w:b/>
+        </w:rPr>
+        <w:t>Reading Summary</w:t>
+      </w:r>
+    </w:p>
+    <w:p>
+      <w:pPr>
+        <w:spacing w:after="120" w:line="240" w:lineRule="auto"/>
+        <w:rPr>
+          <w:u w:val="single"/>
+        </w:rPr>
+      </w:pPr>
+      <w:r>
+        <w:rPr>
+          <w:u w:val="single"/>
+        </w:rPr>
+        <w:t>Decision support for allocating resources</w:t>
+      </w:r>
+    </w:p>
+    <w:p>
+      <w:pPr>
+        <w:pStyle w:val="ListParagraph"/>
+        <w:numPr>
+          <w:ilvl w:val="0"/>
+          <w:numId w:val="40"/>
+        </w:numPr>
+        <w:spacing w:after="120" w:line="240" w:lineRule="auto"/>
+      </w:pPr>
+      <w:r>
+        <w:t>Governments are experiencing increasing pressure to make better decisions about resource allocation.</w:t>
+      </w:r>
+    </w:p>
+    <w:p>
+      <w:pPr>
+        <w:pStyle w:val="ListParagraph"/>
+        <w:numPr>
+          <w:ilvl w:val="0"/>
+          <w:numId w:val="40"/>
+        </w:numPr>
+        <w:spacing w:after="120" w:line="240" w:lineRule="auto"/>
+      </w:pPr>
+      <w:r>
+        <w:t>Traditional methods generally don’t allow for a holistic evaluation or post-decision impact analysis.</w:t>
+      </w:r>
+    </w:p>
+    <w:p>
+      <w:pPr>
+        <w:pStyle w:val="ListParagraph"/>
+        <w:numPr>
+          <w:ilvl w:val="0"/>
+          <w:numId w:val="40"/>
+        </w:numPr>
+        <w:spacing w:after="120" w:line="240" w:lineRule="auto"/>
+      </w:pPr>
+      <w:r>
+        <w:t>Geography-based resource allocation can offer an advantage over traditional methods and can be combined with traditional methods to improve results.</w:t>
+      </w:r>
+    </w:p>
+    <w:p>
+      <w:pPr>
+        <w:pStyle w:val="ListParagraph"/>
+        <w:numPr>
+          <w:ilvl w:val="0"/>
+          <w:numId w:val="40"/>
+        </w:numPr>
+        <w:spacing w:after="120" w:line="240" w:lineRule="auto"/>
+      </w:pPr>
+      <w:r>
+        <w:t>All decisions have a geographic component.</w:t>
+      </w:r>
+    </w:p>
+    <w:p>
+      <w:pPr>
+        <w:pStyle w:val="ListParagraph"/>
+        <w:numPr>
+          <w:ilvl w:val="0"/>
+          <w:numId w:val="40"/>
+        </w:numPr>
+        <w:spacing w:after="120" w:line="240" w:lineRule="auto"/>
+      </w:pPr>
+      <w:r>
+        <w:t xml:space="preserve">GIS technology provides a means for executives to justify </w:t>
+      </w:r>
+      <w:r>
+        <w:t>decisions.</w:t>
+      </w:r>
+    </w:p>
+    <w:p>
+      <w:pPr>
+        <w:pStyle w:val="ListParagraph"/>
+        <w:numPr>
+          <w:ilvl w:val="0"/>
+          <w:numId w:val="40"/>
+        </w:numPr>
+        <w:spacing w:after="120" w:line="240" w:lineRule="auto"/>
+      </w:pPr>
+      <w:r>
+        <w:t>There is a lack of communication across departments about the types of activities that are planned for particular locations.</w:t>
+      </w:r>
+    </w:p>
+    <w:p>
+      <w:pPr>
+        <w:pStyle w:val="ListParagraph"/>
+        <w:numPr>
+          <w:ilvl w:val="0"/>
+          <w:numId w:val="40"/>
+        </w:numPr>
+        <w:spacing w:after="120" w:line="240" w:lineRule="auto"/>
+      </w:pPr>
+      <w:r>
+        <w:t>GIS technology can be used to coordinate efforts to streamline operations and make them more cost-effective.</w:t>
+      </w:r>
+    </w:p>
+    <w:p>
+      <w:pPr>
+        <w:spacing w:after="120" w:line="240" w:lineRule="auto"/>
+        <w:rPr>
+          <w:u w:val="single"/>
+        </w:rPr>
+      </w:pPr>
+      <w:r>
+        <w:rPr>
+          <w:u w:val="single"/>
+        </w:rPr>
+        <w:t>Denver fire department makes facility decisions based on GIS</w:t>
+      </w:r>
+    </w:p>
+    <w:p>
+      <w:pPr>
+        <w:pStyle w:val="ListParagraph"/>
+        <w:numPr>
+          <w:ilvl w:val="0"/>
+          <w:numId w:val="44"/>
+        </w:numPr>
+        <w:spacing w:after="120" w:line="240" w:lineRule="auto"/>
+      </w:pPr>
+      <w:r>
+        <w:t>In 2002 the city of Denver, Colorado began developing a Fire Facilities Master Plan (FFMP) to help determine where new fire stations, training, and maintenance facilities would be constructed over the next 25 years.</w:t>
+      </w:r>
+    </w:p>
+    <w:p>
+      <w:pPr>
+        <w:pStyle w:val="ListParagraph"/>
+        <w:numPr>
+          <w:ilvl w:val="0"/>
+          <w:numId w:val="44"/>
+        </w:numPr>
+        <w:spacing w:after="120" w:line="240" w:lineRule="auto"/>
+      </w:pPr>
+      <w:r>
+        <w:t>The city used GIS technology to conduct the analysis.</w:t>
+      </w:r>
+    </w:p>
+    <w:p>
+      <w:pPr>
+        <w:pStyle w:val="ListParagraph"/>
+        <w:numPr>
+          <w:ilvl w:val="0"/>
+          <w:numId w:val="44"/>
+        </w:numPr>
+        <w:spacing w:after="120" w:line="240" w:lineRule="auto"/>
+      </w:pPr>
+      <w:r>
+        <w:t>City and county agencies needed to coordinate activities.</w:t>
+      </w:r>
+    </w:p>
+    <w:p>
+      <w:pPr>
+        <w:pStyle w:val="ListParagraph"/>
+        <w:numPr>
+          <w:ilvl w:val="0"/>
+          <w:numId w:val="44"/>
+        </w:numPr>
+        <w:spacing w:after="120" w:line="240" w:lineRule="auto"/>
+      </w:pPr>
+      <w:r>
+        <w:t>There is an average of 59 calls for service per 1,000 residents or employees.</w:t>
+      </w:r>
+    </w:p>
+    <w:p>
+      <w:pPr>
+        <w:pStyle w:val="ListParagraph"/>
+        <w:numPr>
+          <w:ilvl w:val="0"/>
+          <w:numId w:val="44"/>
+        </w:numPr>
+        <w:spacing w:after="120" w:line="240" w:lineRule="auto"/>
+      </w:pPr>
+      <w:r>
+        <w:t>Target response time was four minutes.</w:t>
+      </w:r>
+    </w:p>
+    <w:p>
+      <w:pPr>
+        <w:pStyle w:val="ListParagraph"/>
+        <w:numPr>
+          <w:ilvl w:val="0"/>
+          <w:numId w:val="44"/>
+        </w:numPr>
+        <w:spacing w:after="120" w:line="240" w:lineRule="auto"/>
+      </w:pPr>
+      <w:r>
+        <w:t>The analysis was used to make recommendations.</w:t>
+      </w:r>
+    </w:p>
+    <w:p>
+      <w:pPr>
+        <w:pStyle w:val="ListParagraph"/>
+        <w:numPr>
+          <w:ilvl w:val="0"/>
+          <w:numId w:val="44"/>
+        </w:numPr>
+        <w:spacing w:after="120" w:line="240" w:lineRule="auto"/>
+      </w:pPr>
+      <w:r>
+        <w:t>Policymakers were able to clearly see the methodology and reasoning behind each recommendation.</w:t>
+      </w:r>
+    </w:p>
+    <w:p>
+      <w:pPr>
+        <w:pStyle w:val="ListParagraph"/>
+        <w:numPr>
+          <w:ilvl w:val="0"/>
+          <w:numId w:val="44"/>
+        </w:numPr>
+        <w:spacing w:after="120" w:line="240" w:lineRule="auto"/>
+      </w:pPr>
+      <w:r>
+        <w:t>Based on the analysis, the Denver Fire Department collaborated with Glendale Fire Department to provide the necessary service to a certain section of the city of Denver rather than construct a new facility.</w:t>
+      </w:r>
+    </w:p>
+    <w:p>
+      <w:pPr>
+        <w:rPr>
+          <w:u w:val="single"/>
+        </w:rPr>
+      </w:pPr>
+      <w:r>
+        <w:rPr>
+          <w:u w:val="single"/>
+        </w:rPr>
+        <w:br w:type="page"/>
+      </w:r>
+    </w:p>
+    <w:p>
+      <w:pPr>
+        <w:spacing w:after="120" w:line="240" w:lineRule="auto"/>
+        <w:rPr>
+          <w:u w:val="single"/>
+        </w:rPr>
+      </w:pPr>
+      <w:r>
+        <w:rPr>
+          <w:u w:val="single"/>
+        </w:rPr>
+        <w:lastRenderedPageBreak/>
+        <w:t>Pasadena visualizes and manages field-inspection activity</w:t>
+      </w:r>
+    </w:p>
+    <w:p>
+      <w:pPr>
+        <w:pStyle w:val="ListParagraph"/>
+        <w:numPr>
+          <w:ilvl w:val="0"/>
+          <w:numId w:val="45"/>
+        </w:numPr>
+        <w:spacing w:after="120" w:line="240" w:lineRule="auto"/>
+      </w:pPr>
+      <w:r>
+        <w:t xml:space="preserve">The objective of Pasadena, California’s use of GIS was to track and minimize code-compliance problems. </w:t>
+      </w:r>
+    </w:p>
+    <w:p>
+      <w:pPr>
+        <w:pStyle w:val="ListParagraph"/>
+        <w:numPr>
+          <w:ilvl w:val="0"/>
+          <w:numId w:val="45"/>
+        </w:numPr>
+        <w:spacing w:after="120" w:line="240" w:lineRule="auto"/>
+      </w:pPr>
+      <w:r>
+        <w:t>The system provides code-compliance inspectors and managers with near real-time data.</w:t>
+      </w:r>
+    </w:p>
+    <w:p>
+      <w:pPr>
+        <w:pStyle w:val="ListParagraph"/>
+        <w:numPr>
+          <w:ilvl w:val="0"/>
+          <w:numId w:val="45"/>
+        </w:numPr>
+        <w:spacing w:after="120" w:line="240" w:lineRule="auto"/>
+      </w:pPr>
+      <w:r>
+        <w:t>The system provides various code-compliance map layers.</w:t>
+      </w:r>
+    </w:p>
+    <w:p>
+      <w:pPr>
+        <w:pStyle w:val="ListParagraph"/>
+        <w:numPr>
+          <w:ilvl w:val="0"/>
+          <w:numId w:val="45"/>
+        </w:numPr>
+        <w:spacing w:after="120" w:line="240" w:lineRule="auto"/>
+      </w:pPr>
+      <w:r>
+        <w:t>Staff can more easily see where current problems exist in near real-time and target resources appropriately.</w:t>
+      </w:r>
+      <w:bookmarkStart w:id="0" w:name="_GoBack"/>
+      <w:bookmarkEnd w:id="0"/>
+    </w:p>
+    <w:p>
+      <w:pPr>
+        <w:spacing w:after="120" w:line="240" w:lineRule="auto"/>
+      </w:pPr>
+    </w:p>
     <w:sectPr>
-      <w:headerReference w:type="default" r:id="rId20"/>
-      <w:footerReference w:type="default" r:id="rId21"/>
+      <w:headerReference w:type="default" r:id="rId22"/>
+      <w:footerReference w:type="default" r:id="rId23"/>
       <w:pgSz w:w="12240" w:h="15840"/>
       <w:pgMar w:top="1440" w:right="1440" w:bottom="1440" w:left="1440" w:header="720" w:footer="720" w:gutter="0"/>
       <w:pgNumType w:start="1"/>
@@ -5469,13 +5901,7 @@
       <w:jc w:val="center"/>
     </w:pPr>
     <w:r>
-      <w:t>Lecture 3</w:t>
-    </w:r>
-    <w:r>
-      <w:t xml:space="preserve"> | </w:t>
-    </w:r>
-    <w:r>
-      <w:t xml:space="preserve">Page </w:t>
+      <w:t xml:space="preserve">Lecture 3 | Page </w:t>
     </w:r>
     <w:r>
       <w:rPr>
@@ -6009,6 +6435,85 @@
         <w:noProof/>
       </w:rPr>
       <w:t>3</w:t>
+    </w:r>
+    <w:r>
+      <w:rPr>
+        <w:b/>
+      </w:rPr>
+      <w:fldChar w:fldCharType="end"/>
+    </w:r>
+  </w:p>
+</w:ftr>
+</file>
+
+<file path=word/footer8.xml><?xml version="1.0" encoding="utf-8"?>
+<w:ftr xmlns:wpc="http://schemas.microsoft.com/office/word/2010/wordprocessingCanvas" xmlns:mc="http://schemas.openxmlformats.org/markup-compatibility/2006" xmlns:o="urn:schemas-microsoft-com:office:office" xmlns:r="http://schemas.openxmlformats.org/officeDocument/2006/relationships" xmlns:m="http://schemas.openxmlformats.org/officeDocument/2006/math" xmlns:v="urn:schemas-microsoft-com:vml" xmlns:wp14="http://schemas.microsoft.com/office/word/2010/wordprocessingDrawing" xmlns:wp="http://schemas.openxmlformats.org/drawingml/2006/wordprocessingDrawing" xmlns:w10="urn:schemas-microsoft-com:office:word" xmlns:w="http://schemas.openxmlformats.org/wordprocessingml/2006/main" xmlns:w14="http://schemas.microsoft.com/office/word/2010/wordml" xmlns:wpg="http://schemas.microsoft.com/office/word/2010/wordprocessingGroup" xmlns:wpi="http://schemas.microsoft.com/office/word/2010/wordprocessingInk" xmlns:wne="http://schemas.microsoft.com/office/word/2006/wordml" xmlns:wps="http://schemas.microsoft.com/office/word/2010/wordprocessingShape" mc:Ignorable="w14 wp14">
+  <w:p>
+    <w:pPr>
+      <w:pStyle w:val="Footer"/>
+      <w:jc w:val="center"/>
+    </w:pPr>
+    <w:r>
+      <w:t xml:space="preserve">Lecture 12 | Page </w:t>
+    </w:r>
+    <w:r>
+      <w:rPr>
+        <w:b/>
+      </w:rPr>
+      <w:fldChar w:fldCharType="begin"/>
+    </w:r>
+    <w:r>
+      <w:rPr>
+        <w:b/>
+      </w:rPr>
+      <w:instrText xml:space="preserve"> PAGE  \* Arabic  \* MERGEFORMAT </w:instrText>
+    </w:r>
+    <w:r>
+      <w:rPr>
+        <w:b/>
+      </w:rPr>
+      <w:fldChar w:fldCharType="separate"/>
+    </w:r>
+    <w:r>
+      <w:rPr>
+        <w:b/>
+        <w:noProof/>
+      </w:rPr>
+      <w:t>2</w:t>
+    </w:r>
+    <w:r>
+      <w:rPr>
+        <w:b/>
+      </w:rPr>
+      <w:fldChar w:fldCharType="end"/>
+    </w:r>
+    <w:r>
+      <w:t xml:space="preserve"> of </w:t>
+    </w:r>
+    <w:r>
+      <w:rPr>
+        <w:b/>
+      </w:rPr>
+      <w:fldChar w:fldCharType="begin"/>
+    </w:r>
+    <w:r>
+      <w:rPr>
+        <w:b/>
+      </w:rPr>
+      <w:instrText xml:space="preserve"> SECTIONPAGES   \* MERGEFORMAT </w:instrText>
+    </w:r>
+    <w:r>
+      <w:rPr>
+        <w:b/>
+      </w:rPr>
+      <w:fldChar w:fldCharType="separate"/>
+    </w:r>
+    <w:r>
+      <w:rPr>
+        <w:b/>
+        <w:noProof/>
+      </w:rPr>
+      <w:t>2</w:t>
     </w:r>
     <w:r>
       <w:rPr>
@@ -6308,6 +6813,45 @@
     <w:proofErr w:type="spellEnd"/>
     <w:r>
       <w:t>-Sappington. GIS for Decision Support and Public Policy Making. ESRI Press. 2009. Ch. 4. pp. 88-92. Print.</w:t>
+    </w:r>
+  </w:p>
+  <w:p>
+    <w:pPr>
+      <w:pStyle w:val="Header"/>
+    </w:pPr>
+  </w:p>
+</w:hdr>
+</file>
+
+<file path=word/header8.xml><?xml version="1.0" encoding="utf-8"?>
+<w:hdr xmlns:wpc="http://schemas.microsoft.com/office/word/2010/wordprocessingCanvas" xmlns:mc="http://schemas.openxmlformats.org/markup-compatibility/2006" xmlns:o="urn:schemas-microsoft-com:office:office" xmlns:r="http://schemas.openxmlformats.org/officeDocument/2006/relationships" xmlns:m="http://schemas.openxmlformats.org/officeDocument/2006/math" xmlns:v="urn:schemas-microsoft-com:vml" xmlns:wp14="http://schemas.microsoft.com/office/word/2010/wordprocessingDrawing" xmlns:wp="http://schemas.openxmlformats.org/drawingml/2006/wordprocessingDrawing" xmlns:w10="urn:schemas-microsoft-com:office:word" xmlns:w="http://schemas.openxmlformats.org/wordprocessingml/2006/main" xmlns:w14="http://schemas.microsoft.com/office/word/2010/wordml" xmlns:wpg="http://schemas.microsoft.com/office/word/2010/wordprocessingGroup" xmlns:wpi="http://schemas.microsoft.com/office/word/2010/wordprocessingInk" xmlns:wne="http://schemas.microsoft.com/office/word/2006/wordml" xmlns:wps="http://schemas.microsoft.com/office/word/2010/wordprocessingShape" mc:Ignorable="w14 wp14">
+  <w:p>
+    <w:pPr>
+      <w:pStyle w:val="Header"/>
+    </w:pPr>
+    <w:r>
+      <w:t xml:space="preserve">SOC 5650 Intro to </w:t>
+    </w:r>
+    <w:proofErr w:type="spellStart"/>
+    <w:r>
+      <w:t>GISc</w:t>
+    </w:r>
+    <w:proofErr w:type="spellEnd"/>
+  </w:p>
+  <w:p>
+    <w:pPr>
+      <w:pStyle w:val="Header"/>
+    </w:pPr>
+    <w:r>
+      <w:t xml:space="preserve">Thomas, Christopher and Nancy </w:t>
+    </w:r>
+    <w:proofErr w:type="spellStart"/>
+    <w:r>
+      <w:t>Humenik</w:t>
+    </w:r>
+    <w:proofErr w:type="spellEnd"/>
+    <w:r>
+      <w:t>-Sappington. GIS for Decision Support and Public Policy Making. ESRI Press. 2009. Ch. 5. pp. 93-105. Print.</w:t>
     </w:r>
   </w:p>
   <w:p>
@@ -7690,6 +8234,119 @@
     </w:lvl>
   </w:abstractNum>
   <w:abstractNum w:abstractNumId="14">
+    <w:nsid w:val="2F104199"/>
+    <w:multiLevelType w:val="hybridMultilevel"/>
+    <w:tmpl w:val="BB342ACC"/>
+    <w:lvl w:ilvl="0" w:tplc="04090001">
+      <w:start w:val="1"/>
+      <w:numFmt w:val="bullet"/>
+      <w:lvlText w:val=""/>
+      <w:lvlJc w:val="left"/>
+      <w:pPr>
+        <w:ind w:left="720" w:hanging="360"/>
+      </w:pPr>
+      <w:rPr>
+        <w:rFonts w:ascii="Symbol" w:hAnsi="Symbol" w:hint="default"/>
+      </w:rPr>
+    </w:lvl>
+    <w:lvl w:ilvl="1" w:tplc="04090003" w:tentative="1">
+      <w:start w:val="1"/>
+      <w:numFmt w:val="bullet"/>
+      <w:lvlText w:val="o"/>
+      <w:lvlJc w:val="left"/>
+      <w:pPr>
+        <w:ind w:left="1440" w:hanging="360"/>
+      </w:pPr>
+      <w:rPr>
+        <w:rFonts w:ascii="Courier New" w:hAnsi="Courier New" w:cs="Courier New" w:hint="default"/>
+      </w:rPr>
+    </w:lvl>
+    <w:lvl w:ilvl="2" w:tplc="04090005" w:tentative="1">
+      <w:start w:val="1"/>
+      <w:numFmt w:val="bullet"/>
+      <w:lvlText w:val=""/>
+      <w:lvlJc w:val="left"/>
+      <w:pPr>
+        <w:ind w:left="2160" w:hanging="360"/>
+      </w:pPr>
+      <w:rPr>
+        <w:rFonts w:ascii="Wingdings" w:hAnsi="Wingdings" w:hint="default"/>
+      </w:rPr>
+    </w:lvl>
+    <w:lvl w:ilvl="3" w:tplc="04090001" w:tentative="1">
+      <w:start w:val="1"/>
+      <w:numFmt w:val="bullet"/>
+      <w:lvlText w:val=""/>
+      <w:lvlJc w:val="left"/>
+      <w:pPr>
+        <w:ind w:left="2880" w:hanging="360"/>
+      </w:pPr>
+      <w:rPr>
+        <w:rFonts w:ascii="Symbol" w:hAnsi="Symbol" w:hint="default"/>
+      </w:rPr>
+    </w:lvl>
+    <w:lvl w:ilvl="4" w:tplc="04090003" w:tentative="1">
+      <w:start w:val="1"/>
+      <w:numFmt w:val="bullet"/>
+      <w:lvlText w:val="o"/>
+      <w:lvlJc w:val="left"/>
+      <w:pPr>
+        <w:ind w:left="3600" w:hanging="360"/>
+      </w:pPr>
+      <w:rPr>
+        <w:rFonts w:ascii="Courier New" w:hAnsi="Courier New" w:cs="Courier New" w:hint="default"/>
+      </w:rPr>
+    </w:lvl>
+    <w:lvl w:ilvl="5" w:tplc="04090005" w:tentative="1">
+      <w:start w:val="1"/>
+      <w:numFmt w:val="bullet"/>
+      <w:lvlText w:val=""/>
+      <w:lvlJc w:val="left"/>
+      <w:pPr>
+        <w:ind w:left="4320" w:hanging="360"/>
+      </w:pPr>
+      <w:rPr>
+        <w:rFonts w:ascii="Wingdings" w:hAnsi="Wingdings" w:hint="default"/>
+      </w:rPr>
+    </w:lvl>
+    <w:lvl w:ilvl="6" w:tplc="04090001" w:tentative="1">
+      <w:start w:val="1"/>
+      <w:numFmt w:val="bullet"/>
+      <w:lvlText w:val=""/>
+      <w:lvlJc w:val="left"/>
+      <w:pPr>
+        <w:ind w:left="5040" w:hanging="360"/>
+      </w:pPr>
+      <w:rPr>
+        <w:rFonts w:ascii="Symbol" w:hAnsi="Symbol" w:hint="default"/>
+      </w:rPr>
+    </w:lvl>
+    <w:lvl w:ilvl="7" w:tplc="04090003" w:tentative="1">
+      <w:start w:val="1"/>
+      <w:numFmt w:val="bullet"/>
+      <w:lvlText w:val="o"/>
+      <w:lvlJc w:val="left"/>
+      <w:pPr>
+        <w:ind w:left="5760" w:hanging="360"/>
+      </w:pPr>
+      <w:rPr>
+        <w:rFonts w:ascii="Courier New" w:hAnsi="Courier New" w:cs="Courier New" w:hint="default"/>
+      </w:rPr>
+    </w:lvl>
+    <w:lvl w:ilvl="8" w:tplc="04090005" w:tentative="1">
+      <w:start w:val="1"/>
+      <w:numFmt w:val="bullet"/>
+      <w:lvlText w:val=""/>
+      <w:lvlJc w:val="left"/>
+      <w:pPr>
+        <w:ind w:left="6480" w:hanging="360"/>
+      </w:pPr>
+      <w:rPr>
+        <w:rFonts w:ascii="Wingdings" w:hAnsi="Wingdings" w:hint="default"/>
+      </w:rPr>
+    </w:lvl>
+  </w:abstractNum>
+  <w:abstractNum w:abstractNumId="15">
     <w:nsid w:val="2FF34C07"/>
     <w:multiLevelType w:val="hybridMultilevel"/>
     <w:tmpl w:val="B63A6592"/>
@@ -7802,7 +8459,7 @@
       </w:rPr>
     </w:lvl>
   </w:abstractNum>
-  <w:abstractNum w:abstractNumId="15">
+  <w:abstractNum w:abstractNumId="16">
     <w:nsid w:val="31C46058"/>
     <w:multiLevelType w:val="hybridMultilevel"/>
     <w:tmpl w:val="D3D4E976"/>
@@ -7915,7 +8572,7 @@
       </w:rPr>
     </w:lvl>
   </w:abstractNum>
-  <w:abstractNum w:abstractNumId="16">
+  <w:abstractNum w:abstractNumId="17">
     <w:nsid w:val="33B863BC"/>
     <w:multiLevelType w:val="hybridMultilevel"/>
     <w:tmpl w:val="C90A0658"/>
@@ -8028,7 +8685,7 @@
       </w:rPr>
     </w:lvl>
   </w:abstractNum>
-  <w:abstractNum w:abstractNumId="17">
+  <w:abstractNum w:abstractNumId="18">
     <w:nsid w:val="386A727D"/>
     <w:multiLevelType w:val="hybridMultilevel"/>
     <w:tmpl w:val="14AC8F98"/>
@@ -8114,7 +8771,7 @@
       </w:pPr>
     </w:lvl>
   </w:abstractNum>
-  <w:abstractNum w:abstractNumId="18">
+  <w:abstractNum w:abstractNumId="19">
     <w:nsid w:val="3A313A41"/>
     <w:multiLevelType w:val="hybridMultilevel"/>
     <w:tmpl w:val="29622228"/>
@@ -8227,7 +8884,7 @@
       </w:rPr>
     </w:lvl>
   </w:abstractNum>
-  <w:abstractNum w:abstractNumId="19">
+  <w:abstractNum w:abstractNumId="20">
     <w:nsid w:val="3E6E45EE"/>
     <w:multiLevelType w:val="hybridMultilevel"/>
     <w:tmpl w:val="D70EBFD2"/>
@@ -8340,7 +8997,7 @@
       </w:rPr>
     </w:lvl>
   </w:abstractNum>
-  <w:abstractNum w:abstractNumId="20">
+  <w:abstractNum w:abstractNumId="21">
     <w:nsid w:val="3E7B2642"/>
     <w:multiLevelType w:val="hybridMultilevel"/>
     <w:tmpl w:val="CED2E15A"/>
@@ -8453,7 +9110,7 @@
       </w:rPr>
     </w:lvl>
   </w:abstractNum>
-  <w:abstractNum w:abstractNumId="21">
+  <w:abstractNum w:abstractNumId="22">
     <w:nsid w:val="47AD68B7"/>
     <w:multiLevelType w:val="hybridMultilevel"/>
     <w:tmpl w:val="500E77AC"/>
@@ -8542,7 +9199,7 @@
       </w:pPr>
     </w:lvl>
   </w:abstractNum>
-  <w:abstractNum w:abstractNumId="22">
+  <w:abstractNum w:abstractNumId="23">
     <w:nsid w:val="47FC441B"/>
     <w:multiLevelType w:val="hybridMultilevel"/>
     <w:tmpl w:val="8BB051DE"/>
@@ -8628,7 +9285,7 @@
       </w:pPr>
     </w:lvl>
   </w:abstractNum>
-  <w:abstractNum w:abstractNumId="23">
+  <w:abstractNum w:abstractNumId="24">
     <w:nsid w:val="48940CE0"/>
     <w:multiLevelType w:val="hybridMultilevel"/>
     <w:tmpl w:val="340049E0"/>
@@ -8741,7 +9398,7 @@
       </w:rPr>
     </w:lvl>
   </w:abstractNum>
-  <w:abstractNum w:abstractNumId="24">
+  <w:abstractNum w:abstractNumId="25">
     <w:nsid w:val="49C72042"/>
     <w:multiLevelType w:val="hybridMultilevel"/>
     <w:tmpl w:val="69764FF6"/>
@@ -8854,7 +9511,120 @@
       </w:rPr>
     </w:lvl>
   </w:abstractNum>
-  <w:abstractNum w:abstractNumId="25">
+  <w:abstractNum w:abstractNumId="26">
+    <w:nsid w:val="4E1C5068"/>
+    <w:multiLevelType w:val="hybridMultilevel"/>
+    <w:tmpl w:val="E9366B36"/>
+    <w:lvl w:ilvl="0" w:tplc="04090001">
+      <w:start w:val="1"/>
+      <w:numFmt w:val="bullet"/>
+      <w:lvlText w:val=""/>
+      <w:lvlJc w:val="left"/>
+      <w:pPr>
+        <w:ind w:left="720" w:hanging="360"/>
+      </w:pPr>
+      <w:rPr>
+        <w:rFonts w:ascii="Symbol" w:hAnsi="Symbol" w:hint="default"/>
+      </w:rPr>
+    </w:lvl>
+    <w:lvl w:ilvl="1" w:tplc="04090003" w:tentative="1">
+      <w:start w:val="1"/>
+      <w:numFmt w:val="bullet"/>
+      <w:lvlText w:val="o"/>
+      <w:lvlJc w:val="left"/>
+      <w:pPr>
+        <w:ind w:left="1440" w:hanging="360"/>
+      </w:pPr>
+      <w:rPr>
+        <w:rFonts w:ascii="Courier New" w:hAnsi="Courier New" w:cs="Courier New" w:hint="default"/>
+      </w:rPr>
+    </w:lvl>
+    <w:lvl w:ilvl="2" w:tplc="04090005" w:tentative="1">
+      <w:start w:val="1"/>
+      <w:numFmt w:val="bullet"/>
+      <w:lvlText w:val=""/>
+      <w:lvlJc w:val="left"/>
+      <w:pPr>
+        <w:ind w:left="2160" w:hanging="360"/>
+      </w:pPr>
+      <w:rPr>
+        <w:rFonts w:ascii="Wingdings" w:hAnsi="Wingdings" w:hint="default"/>
+      </w:rPr>
+    </w:lvl>
+    <w:lvl w:ilvl="3" w:tplc="04090001" w:tentative="1">
+      <w:start w:val="1"/>
+      <w:numFmt w:val="bullet"/>
+      <w:lvlText w:val=""/>
+      <w:lvlJc w:val="left"/>
+      <w:pPr>
+        <w:ind w:left="2880" w:hanging="360"/>
+      </w:pPr>
+      <w:rPr>
+        <w:rFonts w:ascii="Symbol" w:hAnsi="Symbol" w:hint="default"/>
+      </w:rPr>
+    </w:lvl>
+    <w:lvl w:ilvl="4" w:tplc="04090003" w:tentative="1">
+      <w:start w:val="1"/>
+      <w:numFmt w:val="bullet"/>
+      <w:lvlText w:val="o"/>
+      <w:lvlJc w:val="left"/>
+      <w:pPr>
+        <w:ind w:left="3600" w:hanging="360"/>
+      </w:pPr>
+      <w:rPr>
+        <w:rFonts w:ascii="Courier New" w:hAnsi="Courier New" w:cs="Courier New" w:hint="default"/>
+      </w:rPr>
+    </w:lvl>
+    <w:lvl w:ilvl="5" w:tplc="04090005" w:tentative="1">
+      <w:start w:val="1"/>
+      <w:numFmt w:val="bullet"/>
+      <w:lvlText w:val=""/>
+      <w:lvlJc w:val="left"/>
+      <w:pPr>
+        <w:ind w:left="4320" w:hanging="360"/>
+      </w:pPr>
+      <w:rPr>
+        <w:rFonts w:ascii="Wingdings" w:hAnsi="Wingdings" w:hint="default"/>
+      </w:rPr>
+    </w:lvl>
+    <w:lvl w:ilvl="6" w:tplc="04090001" w:tentative="1">
+      <w:start w:val="1"/>
+      <w:numFmt w:val="bullet"/>
+      <w:lvlText w:val=""/>
+      <w:lvlJc w:val="left"/>
+      <w:pPr>
+        <w:ind w:left="5040" w:hanging="360"/>
+      </w:pPr>
+      <w:rPr>
+        <w:rFonts w:ascii="Symbol" w:hAnsi="Symbol" w:hint="default"/>
+      </w:rPr>
+    </w:lvl>
+    <w:lvl w:ilvl="7" w:tplc="04090003" w:tentative="1">
+      <w:start w:val="1"/>
+      <w:numFmt w:val="bullet"/>
+      <w:lvlText w:val="o"/>
+      <w:lvlJc w:val="left"/>
+      <w:pPr>
+        <w:ind w:left="5760" w:hanging="360"/>
+      </w:pPr>
+      <w:rPr>
+        <w:rFonts w:ascii="Courier New" w:hAnsi="Courier New" w:cs="Courier New" w:hint="default"/>
+      </w:rPr>
+    </w:lvl>
+    <w:lvl w:ilvl="8" w:tplc="04090005" w:tentative="1">
+      <w:start w:val="1"/>
+      <w:numFmt w:val="bullet"/>
+      <w:lvlText w:val=""/>
+      <w:lvlJc w:val="left"/>
+      <w:pPr>
+        <w:ind w:left="6480" w:hanging="360"/>
+      </w:pPr>
+      <w:rPr>
+        <w:rFonts w:ascii="Wingdings" w:hAnsi="Wingdings" w:hint="default"/>
+      </w:rPr>
+    </w:lvl>
+  </w:abstractNum>
+  <w:abstractNum w:abstractNumId="27">
     <w:nsid w:val="50772DA3"/>
     <w:multiLevelType w:val="hybridMultilevel"/>
     <w:tmpl w:val="298AE712"/>
@@ -8967,7 +9737,96 @@
       </w:rPr>
     </w:lvl>
   </w:abstractNum>
-  <w:abstractNum w:abstractNumId="26">
+  <w:abstractNum w:abstractNumId="28">
+    <w:nsid w:val="578D01BE"/>
+    <w:multiLevelType w:val="hybridMultilevel"/>
+    <w:tmpl w:val="D982F284"/>
+    <w:lvl w:ilvl="0" w:tplc="0409000F">
+      <w:start w:val="1"/>
+      <w:numFmt w:val="decimal"/>
+      <w:lvlText w:val="%1."/>
+      <w:lvlJc w:val="left"/>
+      <w:pPr>
+        <w:ind w:left="720" w:hanging="360"/>
+      </w:pPr>
+      <w:rPr>
+        <w:rFonts w:hint="default"/>
+      </w:rPr>
+    </w:lvl>
+    <w:lvl w:ilvl="1" w:tplc="04090019" w:tentative="1">
+      <w:start w:val="1"/>
+      <w:numFmt w:val="lowerLetter"/>
+      <w:lvlText w:val="%2."/>
+      <w:lvlJc w:val="left"/>
+      <w:pPr>
+        <w:ind w:left="1440" w:hanging="360"/>
+      </w:pPr>
+    </w:lvl>
+    <w:lvl w:ilvl="2" w:tplc="0409001B" w:tentative="1">
+      <w:start w:val="1"/>
+      <w:numFmt w:val="lowerRoman"/>
+      <w:lvlText w:val="%3."/>
+      <w:lvlJc w:val="right"/>
+      <w:pPr>
+        <w:ind w:left="2160" w:hanging="180"/>
+      </w:pPr>
+    </w:lvl>
+    <w:lvl w:ilvl="3" w:tplc="0409000F" w:tentative="1">
+      <w:start w:val="1"/>
+      <w:numFmt w:val="decimal"/>
+      <w:lvlText w:val="%4."/>
+      <w:lvlJc w:val="left"/>
+      <w:pPr>
+        <w:ind w:left="2880" w:hanging="360"/>
+      </w:pPr>
+    </w:lvl>
+    <w:lvl w:ilvl="4" w:tplc="04090019" w:tentative="1">
+      <w:start w:val="1"/>
+      <w:numFmt w:val="lowerLetter"/>
+      <w:lvlText w:val="%5."/>
+      <w:lvlJc w:val="left"/>
+      <w:pPr>
+        <w:ind w:left="3600" w:hanging="360"/>
+      </w:pPr>
+    </w:lvl>
+    <w:lvl w:ilvl="5" w:tplc="0409001B" w:tentative="1">
+      <w:start w:val="1"/>
+      <w:numFmt w:val="lowerRoman"/>
+      <w:lvlText w:val="%6."/>
+      <w:lvlJc w:val="right"/>
+      <w:pPr>
+        <w:ind w:left="4320" w:hanging="180"/>
+      </w:pPr>
+    </w:lvl>
+    <w:lvl w:ilvl="6" w:tplc="0409000F" w:tentative="1">
+      <w:start w:val="1"/>
+      <w:numFmt w:val="decimal"/>
+      <w:lvlText w:val="%7."/>
+      <w:lvlJc w:val="left"/>
+      <w:pPr>
+        <w:ind w:left="5040" w:hanging="360"/>
+      </w:pPr>
+    </w:lvl>
+    <w:lvl w:ilvl="7" w:tplc="04090019" w:tentative="1">
+      <w:start w:val="1"/>
+      <w:numFmt w:val="lowerLetter"/>
+      <w:lvlText w:val="%8."/>
+      <w:lvlJc w:val="left"/>
+      <w:pPr>
+        <w:ind w:left="5760" w:hanging="360"/>
+      </w:pPr>
+    </w:lvl>
+    <w:lvl w:ilvl="8" w:tplc="0409001B" w:tentative="1">
+      <w:start w:val="1"/>
+      <w:numFmt w:val="lowerRoman"/>
+      <w:lvlText w:val="%9."/>
+      <w:lvlJc w:val="right"/>
+      <w:pPr>
+        <w:ind w:left="6480" w:hanging="180"/>
+      </w:pPr>
+    </w:lvl>
+  </w:abstractNum>
+  <w:abstractNum w:abstractNumId="29">
     <w:nsid w:val="59C054D5"/>
     <w:multiLevelType w:val="hybridMultilevel"/>
     <w:tmpl w:val="7B909F70"/>
@@ -9080,7 +9939,7 @@
       </w:rPr>
     </w:lvl>
   </w:abstractNum>
-  <w:abstractNum w:abstractNumId="27">
+  <w:abstractNum w:abstractNumId="30">
     <w:nsid w:val="59D342CD"/>
     <w:multiLevelType w:val="hybridMultilevel"/>
     <w:tmpl w:val="E3CA8278"/>
@@ -9193,7 +10052,7 @@
       </w:rPr>
     </w:lvl>
   </w:abstractNum>
-  <w:abstractNum w:abstractNumId="28">
+  <w:abstractNum w:abstractNumId="31">
     <w:nsid w:val="5B0D4419"/>
     <w:multiLevelType w:val="hybridMultilevel"/>
     <w:tmpl w:val="8C6CAF3A"/>
@@ -9279,7 +10138,7 @@
       </w:pPr>
     </w:lvl>
   </w:abstractNum>
-  <w:abstractNum w:abstractNumId="29">
+  <w:abstractNum w:abstractNumId="32">
     <w:nsid w:val="5B290281"/>
     <w:multiLevelType w:val="hybridMultilevel"/>
     <w:tmpl w:val="9460BCC2"/>
@@ -9365,7 +10224,7 @@
       </w:pPr>
     </w:lvl>
   </w:abstractNum>
-  <w:abstractNum w:abstractNumId="30">
+  <w:abstractNum w:abstractNumId="33">
     <w:nsid w:val="5CAB56FC"/>
     <w:multiLevelType w:val="hybridMultilevel"/>
     <w:tmpl w:val="72CC92D2"/>
@@ -9478,7 +10337,7 @@
       </w:rPr>
     </w:lvl>
   </w:abstractNum>
-  <w:abstractNum w:abstractNumId="31">
+  <w:abstractNum w:abstractNumId="34">
     <w:nsid w:val="654E3579"/>
     <w:multiLevelType w:val="hybridMultilevel"/>
     <w:tmpl w:val="2736D12E"/>
@@ -9567,7 +10426,7 @@
       </w:pPr>
     </w:lvl>
   </w:abstractNum>
-  <w:abstractNum w:abstractNumId="32">
+  <w:abstractNum w:abstractNumId="35">
     <w:nsid w:val="67196DDB"/>
     <w:multiLevelType w:val="hybridMultilevel"/>
     <w:tmpl w:val="691AAA00"/>
@@ -9680,7 +10539,7 @@
       </w:rPr>
     </w:lvl>
   </w:abstractNum>
-  <w:abstractNum w:abstractNumId="33">
+  <w:abstractNum w:abstractNumId="36">
     <w:nsid w:val="691E7FC7"/>
     <w:multiLevelType w:val="hybridMultilevel"/>
     <w:tmpl w:val="B2641C46"/>
@@ -9766,7 +10625,7 @@
       </w:pPr>
     </w:lvl>
   </w:abstractNum>
-  <w:abstractNum w:abstractNumId="34">
+  <w:abstractNum w:abstractNumId="37">
     <w:nsid w:val="696103F3"/>
     <w:multiLevelType w:val="hybridMultilevel"/>
     <w:tmpl w:val="737846CC"/>
@@ -9879,7 +10738,7 @@
       </w:rPr>
     </w:lvl>
   </w:abstractNum>
-  <w:abstractNum w:abstractNumId="35">
+  <w:abstractNum w:abstractNumId="38">
     <w:nsid w:val="6BD0632D"/>
     <w:multiLevelType w:val="hybridMultilevel"/>
     <w:tmpl w:val="07220964"/>
@@ -9992,7 +10851,7 @@
       </w:rPr>
     </w:lvl>
   </w:abstractNum>
-  <w:abstractNum w:abstractNumId="36">
+  <w:abstractNum w:abstractNumId="39">
     <w:nsid w:val="6C9D0BF8"/>
     <w:multiLevelType w:val="hybridMultilevel"/>
     <w:tmpl w:val="BEF68070"/>
@@ -10105,7 +10964,7 @@
       </w:rPr>
     </w:lvl>
   </w:abstractNum>
-  <w:abstractNum w:abstractNumId="37">
+  <w:abstractNum w:abstractNumId="40">
     <w:nsid w:val="6E627CB0"/>
     <w:multiLevelType w:val="hybridMultilevel"/>
     <w:tmpl w:val="A314DA9A"/>
@@ -10218,7 +11077,7 @@
       </w:rPr>
     </w:lvl>
   </w:abstractNum>
-  <w:abstractNum w:abstractNumId="38">
+  <w:abstractNum w:abstractNumId="41">
     <w:nsid w:val="6FE44856"/>
     <w:multiLevelType w:val="hybridMultilevel"/>
     <w:tmpl w:val="C3B0DB9E"/>
@@ -10304,7 +11163,7 @@
       </w:pPr>
     </w:lvl>
   </w:abstractNum>
-  <w:abstractNum w:abstractNumId="39">
+  <w:abstractNum w:abstractNumId="42">
     <w:nsid w:val="79EA5112"/>
     <w:multiLevelType w:val="hybridMultilevel"/>
     <w:tmpl w:val="C87AAF0A"/>
@@ -10417,7 +11276,7 @@
       </w:rPr>
     </w:lvl>
   </w:abstractNum>
-  <w:abstractNum w:abstractNumId="40">
+  <w:abstractNum w:abstractNumId="43">
     <w:nsid w:val="7D451E0B"/>
     <w:multiLevelType w:val="hybridMultilevel"/>
     <w:tmpl w:val="D982F284"/>
@@ -10506,7 +11365,7 @@
       </w:pPr>
     </w:lvl>
   </w:abstractNum>
-  <w:abstractNum w:abstractNumId="41">
+  <w:abstractNum w:abstractNumId="44">
     <w:nsid w:val="7EC64B7E"/>
     <w:multiLevelType w:val="hybridMultilevel"/>
     <w:tmpl w:val="BFA4A0EC"/>
@@ -10623,16 +11482,16 @@
     <w:abstractNumId w:val="6"/>
   </w:num>
   <w:num w:numId="2">
-    <w:abstractNumId w:val="14"/>
+    <w:abstractNumId w:val="15"/>
   </w:num>
   <w:num w:numId="3">
-    <w:abstractNumId w:val="22"/>
+    <w:abstractNumId w:val="23"/>
   </w:num>
   <w:num w:numId="4">
-    <w:abstractNumId w:val="28"/>
+    <w:abstractNumId w:val="31"/>
   </w:num>
   <w:num w:numId="5">
-    <w:abstractNumId w:val="19"/>
+    <w:abstractNumId w:val="20"/>
   </w:num>
   <w:num w:numId="6">
     <w:abstractNumId w:val="0"/>
@@ -10641,7 +11500,7 @@
     <w:abstractNumId w:val="2"/>
   </w:num>
   <w:num w:numId="8">
-    <w:abstractNumId w:val="25"/>
+    <w:abstractNumId w:val="27"/>
   </w:num>
   <w:num w:numId="9">
     <w:abstractNumId w:val="9"/>
@@ -10650,40 +11509,40 @@
     <w:abstractNumId w:val="3"/>
   </w:num>
   <w:num w:numId="11">
-    <w:abstractNumId w:val="21"/>
+    <w:abstractNumId w:val="22"/>
   </w:num>
   <w:num w:numId="12">
-    <w:abstractNumId w:val="32"/>
+    <w:abstractNumId w:val="35"/>
   </w:num>
   <w:num w:numId="13">
     <w:abstractNumId w:val="10"/>
   </w:num>
   <w:num w:numId="14">
-    <w:abstractNumId w:val="17"/>
+    <w:abstractNumId w:val="18"/>
   </w:num>
   <w:num w:numId="15">
     <w:abstractNumId w:val="4"/>
   </w:num>
   <w:num w:numId="16">
-    <w:abstractNumId w:val="36"/>
+    <w:abstractNumId w:val="39"/>
   </w:num>
   <w:num w:numId="17">
-    <w:abstractNumId w:val="41"/>
+    <w:abstractNumId w:val="44"/>
   </w:num>
   <w:num w:numId="18">
-    <w:abstractNumId w:val="33"/>
+    <w:abstractNumId w:val="36"/>
   </w:num>
   <w:num w:numId="19">
     <w:abstractNumId w:val="13"/>
   </w:num>
   <w:num w:numId="20">
-    <w:abstractNumId w:val="27"/>
+    <w:abstractNumId w:val="30"/>
   </w:num>
   <w:num w:numId="21">
-    <w:abstractNumId w:val="37"/>
+    <w:abstractNumId w:val="40"/>
   </w:num>
   <w:num w:numId="22">
-    <w:abstractNumId w:val="23"/>
+    <w:abstractNumId w:val="24"/>
   </w:num>
   <w:num w:numId="23">
     <w:abstractNumId w:val="12"/>
@@ -10695,46 +11554,46 @@
     <w:abstractNumId w:val="8"/>
   </w:num>
   <w:num w:numId="26">
-    <w:abstractNumId w:val="30"/>
+    <w:abstractNumId w:val="33"/>
   </w:num>
   <w:num w:numId="27">
-    <w:abstractNumId w:val="24"/>
+    <w:abstractNumId w:val="25"/>
   </w:num>
   <w:num w:numId="28">
     <w:abstractNumId w:val="1"/>
   </w:num>
   <w:num w:numId="29">
-    <w:abstractNumId w:val="39"/>
+    <w:abstractNumId w:val="42"/>
   </w:num>
   <w:num w:numId="30">
-    <w:abstractNumId w:val="18"/>
+    <w:abstractNumId w:val="19"/>
   </w:num>
   <w:num w:numId="31">
+    <w:abstractNumId w:val="17"/>
+  </w:num>
+  <w:num w:numId="32">
+    <w:abstractNumId w:val="37"/>
+  </w:num>
+  <w:num w:numId="33">
+    <w:abstractNumId w:val="41"/>
+  </w:num>
+  <w:num w:numId="34">
+    <w:abstractNumId w:val="34"/>
+  </w:num>
+  <w:num w:numId="35">
+    <w:abstractNumId w:val="32"/>
+  </w:num>
+  <w:num w:numId="36">
+    <w:abstractNumId w:val="21"/>
+  </w:num>
+  <w:num w:numId="37">
+    <w:abstractNumId w:val="38"/>
+  </w:num>
+  <w:num w:numId="38">
     <w:abstractNumId w:val="16"/>
   </w:num>
-  <w:num w:numId="32">
-    <w:abstractNumId w:val="34"/>
-  </w:num>
-  <w:num w:numId="33">
-    <w:abstractNumId w:val="38"/>
-  </w:num>
-  <w:num w:numId="34">
-    <w:abstractNumId w:val="31"/>
-  </w:num>
-  <w:num w:numId="35">
-    <w:abstractNumId w:val="29"/>
-  </w:num>
-  <w:num w:numId="36">
-    <w:abstractNumId w:val="20"/>
-  </w:num>
-  <w:num w:numId="37">
-    <w:abstractNumId w:val="35"/>
-  </w:num>
-  <w:num w:numId="38">
-    <w:abstractNumId w:val="15"/>
-  </w:num>
   <w:num w:numId="39">
-    <w:abstractNumId w:val="40"/>
+    <w:abstractNumId w:val="43"/>
   </w:num>
   <w:num w:numId="40">
     <w:abstractNumId w:val="7"/>
@@ -10743,7 +11602,16 @@
     <w:abstractNumId w:val="5"/>
   </w:num>
   <w:num w:numId="42">
+    <w:abstractNumId w:val="29"/>
+  </w:num>
+  <w:num w:numId="43">
+    <w:abstractNumId w:val="28"/>
+  </w:num>
+  <w:num w:numId="44">
     <w:abstractNumId w:val="26"/>
+  </w:num>
+  <w:num w:numId="45">
+    <w:abstractNumId w:val="14"/>
   </w:num>
 </w:numbering>
 </file>

</xml_diff>

<commit_message>
Notes on GIS for Decision Support
</commit_message>
<xml_diff>
--- a/Notes/SOC5650_Notes_Thomas_GIS-for-Decision-Support_2018v00.docx
+++ b/Notes/SOC5650_Notes_Thomas_GIS-for-Decision-Support_2018v00.docx
@@ -6877,13 +6877,7 @@
         <w:spacing w:after="120" w:line="240" w:lineRule="auto"/>
       </w:pPr>
       <w:r>
-        <w:t xml:space="preserve">To comply with the U.S. Clean Water Act, </w:t>
-      </w:r>
-      <w:r>
-        <w:t>every two years</w:t>
-      </w:r>
-      <w:r>
-        <w:t xml:space="preserve"> Idaho is required to provide an assessment of the quality of all bodies of water and list those that are impaired or threatened.</w:t>
+        <w:t>To comply with the U.S. Clean Water Act, every two years Idaho is required to provide an assessment of the quality of all bodies of water and list those that are impaired or threatened.</w:t>
       </w:r>
     </w:p>
     <w:p>
@@ -7003,13 +6997,717 @@
     <w:p>
       <w:pPr>
         <w:spacing w:after="120" w:line="240" w:lineRule="auto"/>
-      </w:pPr>
+        <w:sectPr>
+          <w:headerReference w:type="default" r:id="rId26"/>
+          <w:footerReference w:type="default" r:id="rId27"/>
+          <w:pgSz w:w="12240" w:h="15840"/>
+          <w:pgMar w:top="1440" w:right="1440" w:bottom="1440" w:left="1440" w:header="720" w:footer="720" w:gutter="0"/>
+          <w:pgNumType w:start="1"/>
+          <w:cols w:space="720"/>
+          <w:docGrid w:linePitch="360"/>
+        </w:sectPr>
+      </w:pPr>
+    </w:p>
+    <w:p>
+      <w:pPr>
+        <w:spacing w:after="120" w:line="240" w:lineRule="auto"/>
+        <w:rPr>
+          <w:b/>
+        </w:rPr>
+      </w:pPr>
+      <w:r>
+        <w:rPr>
+          <w:b/>
+        </w:rPr>
+        <w:lastRenderedPageBreak/>
+        <w:t>Preview Questions</w:t>
+      </w:r>
+    </w:p>
+    <w:p>
+      <w:pPr>
+        <w:pStyle w:val="ListParagraph"/>
+        <w:numPr>
+          <w:ilvl w:val="0"/>
+          <w:numId w:val="44"/>
+        </w:numPr>
+        <w:spacing w:after="120" w:line="240" w:lineRule="auto"/>
+      </w:pPr>
+      <w:r>
+        <w:t>How was GIS used to assess legislation in New York State?</w:t>
+      </w:r>
+    </w:p>
+    <w:p>
+      <w:pPr>
+        <w:pStyle w:val="ListParagraph"/>
+        <w:numPr>
+          <w:ilvl w:val="0"/>
+          <w:numId w:val="44"/>
+        </w:numPr>
+        <w:spacing w:after="120" w:line="240" w:lineRule="auto"/>
+      </w:pPr>
+      <w:r>
+        <w:t xml:space="preserve">How did Sheridan, Wyoming use GIS to evaluate </w:t>
+      </w:r>
+      <w:r>
+        <w:t>parking standards?</w:t>
+      </w:r>
+    </w:p>
+    <w:p>
+      <w:pPr>
+        <w:pStyle w:val="ListParagraph"/>
+        <w:numPr>
+          <w:ilvl w:val="0"/>
+          <w:numId w:val="44"/>
+        </w:numPr>
+        <w:spacing w:after="120" w:line="240" w:lineRule="auto"/>
+      </w:pPr>
+      <w:r>
+        <w:t>How was GIS used to select hazmat transportation routes?</w:t>
+      </w:r>
+    </w:p>
+    <w:p>
+      <w:pPr>
+        <w:pStyle w:val="ListParagraph"/>
+        <w:numPr>
+          <w:ilvl w:val="0"/>
+          <w:numId w:val="44"/>
+        </w:numPr>
+        <w:spacing w:after="120" w:line="240" w:lineRule="auto"/>
+      </w:pPr>
+      <w:r>
+        <w:t>Why are governments using GIS to evaluate sustainability policies?</w:t>
+      </w:r>
+    </w:p>
+    <w:p>
+      <w:pPr>
+        <w:pStyle w:val="ListParagraph"/>
+        <w:numPr>
+          <w:ilvl w:val="0"/>
+          <w:numId w:val="44"/>
+        </w:numPr>
+        <w:spacing w:after="120" w:line="240" w:lineRule="auto"/>
+      </w:pPr>
+      <w:r>
+        <w:t>How does GIS facilitate the evaluation of sustainability policies?</w:t>
+      </w:r>
       <w:bookmarkStart w:id="0" w:name="_GoBack"/>
       <w:bookmarkEnd w:id="0"/>
     </w:p>
+    <w:p>
+      <w:pPr>
+        <w:spacing w:after="120" w:line="240" w:lineRule="auto"/>
+        <w:rPr>
+          <w:b/>
+        </w:rPr>
+      </w:pPr>
+      <w:r>
+        <w:rPr>
+          <w:b/>
+        </w:rPr>
+        <w:t xml:space="preserve">Reading Summary </w:t>
+      </w:r>
+    </w:p>
+    <w:p>
+      <w:pPr>
+        <w:spacing w:after="120" w:line="240" w:lineRule="auto"/>
+        <w:rPr>
+          <w:u w:val="single"/>
+        </w:rPr>
+      </w:pPr>
+      <w:r>
+        <w:rPr>
+          <w:u w:val="single"/>
+        </w:rPr>
+        <w:t>Using GIS to assess preservation legislation in New York</w:t>
+      </w:r>
+    </w:p>
+    <w:p>
+      <w:pPr>
+        <w:pStyle w:val="ListParagraph"/>
+        <w:numPr>
+          <w:ilvl w:val="0"/>
+          <w:numId w:val="45"/>
+        </w:numPr>
+        <w:spacing w:after="120" w:line="240" w:lineRule="auto"/>
+      </w:pPr>
+      <w:r>
+        <w:t>GIS is not widely used in the field of public policy and legislation.</w:t>
+      </w:r>
+    </w:p>
+    <w:p>
+      <w:pPr>
+        <w:pStyle w:val="ListParagraph"/>
+        <w:numPr>
+          <w:ilvl w:val="0"/>
+          <w:numId w:val="45"/>
+        </w:numPr>
+        <w:spacing w:after="120" w:line="240" w:lineRule="auto"/>
+      </w:pPr>
+      <w:r>
+        <w:t>Preservation League of New Your State (PLNYS) launched a GIS-based initiative to assess the impacts of two tax credit proposals.</w:t>
+      </w:r>
+    </w:p>
+    <w:p>
+      <w:pPr>
+        <w:pStyle w:val="ListParagraph"/>
+        <w:numPr>
+          <w:ilvl w:val="0"/>
+          <w:numId w:val="45"/>
+        </w:numPr>
+        <w:spacing w:after="120" w:line="240" w:lineRule="auto"/>
+      </w:pPr>
+      <w:r>
+        <w:t>This type of assessment was impossible without GIS tools.</w:t>
+      </w:r>
+    </w:p>
+    <w:p>
+      <w:pPr>
+        <w:pStyle w:val="ListParagraph"/>
+        <w:numPr>
+          <w:ilvl w:val="0"/>
+          <w:numId w:val="45"/>
+        </w:numPr>
+        <w:spacing w:after="120" w:line="240" w:lineRule="auto"/>
+      </w:pPr>
+      <w:r>
+        <w:t>Using comprehensive data rather than anecdotal data has become critical to success in legislative advocacy.</w:t>
+      </w:r>
+    </w:p>
+    <w:p>
+      <w:pPr>
+        <w:pStyle w:val="ListParagraph"/>
+        <w:numPr>
+          <w:ilvl w:val="0"/>
+          <w:numId w:val="45"/>
+        </w:numPr>
+        <w:spacing w:after="120" w:line="240" w:lineRule="auto"/>
+      </w:pPr>
+      <w:r>
+        <w:t>Project phases:</w:t>
+      </w:r>
+    </w:p>
+    <w:p>
+      <w:pPr>
+        <w:pStyle w:val="ListParagraph"/>
+        <w:numPr>
+          <w:ilvl w:val="1"/>
+          <w:numId w:val="45"/>
+        </w:numPr>
+        <w:spacing w:after="120" w:line="240" w:lineRule="auto"/>
+      </w:pPr>
+      <w:r>
+        <w:t>Establishing objectives and acquiring data</w:t>
+      </w:r>
+    </w:p>
+    <w:p>
+      <w:pPr>
+        <w:pStyle w:val="ListParagraph"/>
+        <w:numPr>
+          <w:ilvl w:val="1"/>
+          <w:numId w:val="45"/>
+        </w:numPr>
+        <w:spacing w:after="120" w:line="240" w:lineRule="auto"/>
+      </w:pPr>
+      <w:r>
+        <w:t>Preparing the data</w:t>
+      </w:r>
+    </w:p>
+    <w:p>
+      <w:pPr>
+        <w:pStyle w:val="ListParagraph"/>
+        <w:numPr>
+          <w:ilvl w:val="1"/>
+          <w:numId w:val="45"/>
+        </w:numPr>
+        <w:spacing w:after="120" w:line="240" w:lineRule="auto"/>
+      </w:pPr>
+      <w:r>
+        <w:t>Analyzing the data</w:t>
+      </w:r>
+    </w:p>
+    <w:p>
+      <w:pPr>
+        <w:pStyle w:val="ListParagraph"/>
+        <w:numPr>
+          <w:ilvl w:val="1"/>
+          <w:numId w:val="45"/>
+        </w:numPr>
+        <w:spacing w:after="120" w:line="240" w:lineRule="auto"/>
+      </w:pPr>
+      <w:r>
+        <w:t>Reporting results of analysis</w:t>
+      </w:r>
+    </w:p>
+    <w:p>
+      <w:pPr>
+        <w:pStyle w:val="ListParagraph"/>
+        <w:numPr>
+          <w:ilvl w:val="0"/>
+          <w:numId w:val="45"/>
+        </w:numPr>
+        <w:spacing w:after="120" w:line="240" w:lineRule="auto"/>
+      </w:pPr>
+      <w:r>
+        <w:t>The report included 24 maps.</w:t>
+      </w:r>
+    </w:p>
+    <w:p>
+      <w:pPr>
+        <w:pStyle w:val="ListParagraph"/>
+        <w:numPr>
+          <w:ilvl w:val="0"/>
+          <w:numId w:val="45"/>
+        </w:numPr>
+        <w:spacing w:after="120" w:line="240" w:lineRule="auto"/>
+      </w:pPr>
+      <w:r>
+        <w:t xml:space="preserve">Future uses include: </w:t>
+      </w:r>
+    </w:p>
+    <w:p>
+      <w:pPr>
+        <w:pStyle w:val="ListParagraph"/>
+        <w:numPr>
+          <w:ilvl w:val="1"/>
+          <w:numId w:val="45"/>
+        </w:numPr>
+        <w:spacing w:after="120" w:line="240" w:lineRule="auto"/>
+      </w:pPr>
+      <w:r>
+        <w:t>Accurately locating the residential and commercial contributing historic properties within the state’s historic districts.</w:t>
+      </w:r>
+    </w:p>
+    <w:p>
+      <w:pPr>
+        <w:pStyle w:val="ListParagraph"/>
+        <w:numPr>
+          <w:ilvl w:val="1"/>
+          <w:numId w:val="45"/>
+        </w:numPr>
+        <w:spacing w:after="120" w:line="240" w:lineRule="auto"/>
+      </w:pPr>
+      <w:r>
+        <w:t>Adding data on locally designated properties and historic districts.</w:t>
+      </w:r>
+    </w:p>
+    <w:p>
+      <w:pPr>
+        <w:pStyle w:val="ListParagraph"/>
+        <w:numPr>
+          <w:ilvl w:val="1"/>
+          <w:numId w:val="45"/>
+        </w:numPr>
+        <w:spacing w:after="120" w:line="240" w:lineRule="auto"/>
+      </w:pPr>
+      <w:r>
+        <w:t>Modeling the impact of the National Historic Homeowners Assistance Act on historic properties in New York State.</w:t>
+      </w:r>
+    </w:p>
+    <w:p>
+      <w:pPr>
+        <w:pStyle w:val="ListParagraph"/>
+        <w:numPr>
+          <w:ilvl w:val="1"/>
+          <w:numId w:val="45"/>
+        </w:numPr>
+        <w:spacing w:after="120" w:line="240" w:lineRule="auto"/>
+      </w:pPr>
+      <w:r>
+        <w:t>Selecting sites for the PLNYS’s “Seven to Save” program.</w:t>
+      </w:r>
+    </w:p>
+    <w:p>
+      <w:pPr>
+        <w:pStyle w:val="ListParagraph"/>
+        <w:numPr>
+          <w:ilvl w:val="1"/>
+          <w:numId w:val="45"/>
+        </w:numPr>
+        <w:spacing w:after="120" w:line="240" w:lineRule="auto"/>
+      </w:pPr>
+      <w:r>
+        <w:t>Establish a monitoring program across the state.</w:t>
+      </w:r>
+    </w:p>
+    <w:p>
+      <w:pPr>
+        <w:spacing w:after="120" w:line="240" w:lineRule="auto"/>
+        <w:rPr>
+          <w:u w:val="single"/>
+        </w:rPr>
+      </w:pPr>
+      <w:r>
+        <w:rPr>
+          <w:u w:val="single"/>
+        </w:rPr>
+        <w:t>Maintaining downtown curb appeal in Sheridan, Wyoming</w:t>
+      </w:r>
+    </w:p>
+    <w:p>
+      <w:pPr>
+        <w:pStyle w:val="ListParagraph"/>
+        <w:numPr>
+          <w:ilvl w:val="0"/>
+          <w:numId w:val="46"/>
+        </w:numPr>
+        <w:spacing w:after="120" w:line="240" w:lineRule="auto"/>
+      </w:pPr>
+      <w:r>
+        <w:t>Parking can impact the look and feel of a community.</w:t>
+      </w:r>
+    </w:p>
+    <w:p>
+      <w:pPr>
+        <w:pStyle w:val="ListParagraph"/>
+        <w:numPr>
+          <w:ilvl w:val="0"/>
+          <w:numId w:val="46"/>
+        </w:numPr>
+        <w:spacing w:after="120" w:line="240" w:lineRule="auto"/>
+      </w:pPr>
+      <w:r>
+        <w:t>Large surface parking lots are the traditional solution to satisfy requirements for minimum-parking provisions in zoning codes</w:t>
+      </w:r>
+    </w:p>
+    <w:p>
+      <w:pPr>
+        <w:pStyle w:val="ListParagraph"/>
+        <w:numPr>
+          <w:ilvl w:val="1"/>
+          <w:numId w:val="46"/>
+        </w:numPr>
+        <w:spacing w:after="120" w:line="240" w:lineRule="auto"/>
+      </w:pPr>
+      <w:r>
+        <w:t>Separate spaces</w:t>
+      </w:r>
+    </w:p>
+    <w:p>
+      <w:pPr>
+        <w:pStyle w:val="ListParagraph"/>
+        <w:numPr>
+          <w:ilvl w:val="1"/>
+          <w:numId w:val="46"/>
+        </w:numPr>
+        <w:spacing w:after="120" w:line="240" w:lineRule="auto"/>
+      </w:pPr>
+      <w:r>
+        <w:t>Deadens downtown areas</w:t>
+      </w:r>
+    </w:p>
+    <w:p>
+      <w:pPr>
+        <w:pStyle w:val="ListParagraph"/>
+        <w:numPr>
+          <w:ilvl w:val="0"/>
+          <w:numId w:val="46"/>
+        </w:numPr>
+        <w:spacing w:after="120" w:line="240" w:lineRule="auto"/>
+      </w:pPr>
+      <w:r>
+        <w:t>Sheridan, Wyoming decided to review existing parking re</w:t>
+      </w:r>
+      <w:r>
+        <w:t>quirements to determine if they supported the community’s objectives.</w:t>
+      </w:r>
+    </w:p>
+    <w:p>
+      <w:pPr>
+        <w:pStyle w:val="ListParagraph"/>
+        <w:numPr>
+          <w:ilvl w:val="0"/>
+          <w:numId w:val="46"/>
+        </w:numPr>
+        <w:spacing w:after="120" w:line="240" w:lineRule="auto"/>
+      </w:pPr>
+      <w:r>
+        <w:t>Sheridan evaluated parking regulations by comparing them with different sets of minimum-parking standards.</w:t>
+      </w:r>
+    </w:p>
+    <w:p>
+      <w:pPr>
+        <w:pStyle w:val="ListParagraph"/>
+        <w:numPr>
+          <w:ilvl w:val="0"/>
+          <w:numId w:val="46"/>
+        </w:numPr>
+        <w:spacing w:after="120" w:line="240" w:lineRule="auto"/>
+      </w:pPr>
+      <w:r>
+        <w:t>The analysis concluded that minimum-parking requirements were too high for a mixed-use area such as the Sheridan Main Street Historic District.</w:t>
+      </w:r>
+    </w:p>
+    <w:p>
+      <w:pPr>
+        <w:pStyle w:val="ListParagraph"/>
+        <w:numPr>
+          <w:ilvl w:val="0"/>
+          <w:numId w:val="46"/>
+        </w:numPr>
+        <w:spacing w:after="120" w:line="240" w:lineRule="auto"/>
+      </w:pPr>
+      <w:r>
+        <w:t>There are several policy options that Sheridan can employ to address the issue:</w:t>
+      </w:r>
+    </w:p>
+    <w:p>
+      <w:pPr>
+        <w:pStyle w:val="ListParagraph"/>
+        <w:numPr>
+          <w:ilvl w:val="1"/>
+          <w:numId w:val="46"/>
+        </w:numPr>
+        <w:spacing w:after="120" w:line="240" w:lineRule="auto"/>
+      </w:pPr>
+      <w:r>
+        <w:t>Lower requirements</w:t>
+      </w:r>
+    </w:p>
+    <w:p>
+      <w:pPr>
+        <w:pStyle w:val="ListParagraph"/>
+        <w:numPr>
+          <w:ilvl w:val="1"/>
+          <w:numId w:val="46"/>
+        </w:numPr>
+        <w:spacing w:after="120" w:line="240" w:lineRule="auto"/>
+      </w:pPr>
+      <w:r>
+        <w:t>Charge developers a fee in lieu of satisfying the parking standard</w:t>
+      </w:r>
+    </w:p>
+    <w:p>
+      <w:pPr>
+        <w:spacing w:after="120" w:line="240" w:lineRule="auto"/>
+        <w:rPr>
+          <w:u w:val="single"/>
+        </w:rPr>
+      </w:pPr>
+      <w:r>
+        <w:rPr>
+          <w:u w:val="single"/>
+        </w:rPr>
+        <w:lastRenderedPageBreak/>
+        <w:t>A web-based GIS tool for railroad hazmat routing</w:t>
+      </w:r>
+    </w:p>
+    <w:p>
+      <w:pPr>
+        <w:pStyle w:val="ListParagraph"/>
+        <w:numPr>
+          <w:ilvl w:val="0"/>
+          <w:numId w:val="47"/>
+        </w:numPr>
+        <w:spacing w:after="120" w:line="240" w:lineRule="auto"/>
+      </w:pPr>
+      <w:r>
+        <w:t>There are risks associated with moving hazardous materials (hazmat) through densely populated areas.</w:t>
+      </w:r>
+    </w:p>
+    <w:p>
+      <w:pPr>
+        <w:pStyle w:val="ListParagraph"/>
+        <w:numPr>
+          <w:ilvl w:val="0"/>
+          <w:numId w:val="47"/>
+        </w:numPr>
+        <w:spacing w:after="120" w:line="240" w:lineRule="auto"/>
+      </w:pPr>
+      <w:r>
+        <w:t>Tool for Hazmat Routing Evaluation and Alternative Transportation (THREAT)</w:t>
+      </w:r>
+    </w:p>
+    <w:p>
+      <w:pPr>
+        <w:pStyle w:val="ListParagraph"/>
+        <w:numPr>
+          <w:ilvl w:val="1"/>
+          <w:numId w:val="47"/>
+        </w:numPr>
+        <w:spacing w:after="120" w:line="240" w:lineRule="auto"/>
+      </w:pPr>
+      <w:r>
+        <w:t>Web-based</w:t>
+      </w:r>
+    </w:p>
+    <w:p>
+      <w:pPr>
+        <w:pStyle w:val="ListParagraph"/>
+        <w:numPr>
+          <w:ilvl w:val="1"/>
+          <w:numId w:val="47"/>
+        </w:numPr>
+        <w:spacing w:after="120" w:line="240" w:lineRule="auto"/>
+      </w:pPr>
+      <w:r>
+        <w:t>Enables searching for the best routes that optimize prescribed objective functions</w:t>
+      </w:r>
+    </w:p>
+    <w:p>
+      <w:pPr>
+        <w:pStyle w:val="ListParagraph"/>
+        <w:numPr>
+          <w:ilvl w:val="0"/>
+          <w:numId w:val="47"/>
+        </w:numPr>
+        <w:spacing w:after="120" w:line="240" w:lineRule="auto"/>
+      </w:pPr>
+      <w:r>
+        <w:t>Case study used to demonstrate the use of THREAT</w:t>
+      </w:r>
+    </w:p>
+    <w:p>
+      <w:pPr>
+        <w:pStyle w:val="ListParagraph"/>
+        <w:numPr>
+          <w:ilvl w:val="1"/>
+          <w:numId w:val="47"/>
+        </w:numPr>
+        <w:spacing w:after="120" w:line="240" w:lineRule="auto"/>
+      </w:pPr>
+      <w:r>
+        <w:t>Base case</w:t>
+      </w:r>
+    </w:p>
+    <w:p>
+      <w:pPr>
+        <w:pStyle w:val="ListParagraph"/>
+        <w:numPr>
+          <w:ilvl w:val="1"/>
+          <w:numId w:val="47"/>
+        </w:numPr>
+        <w:spacing w:after="120" w:line="240" w:lineRule="auto"/>
+      </w:pPr>
+      <w:r>
+        <w:t>Shortest-distance alternative</w:t>
+      </w:r>
+    </w:p>
+    <w:p>
+      <w:pPr>
+        <w:pStyle w:val="ListParagraph"/>
+        <w:numPr>
+          <w:ilvl w:val="1"/>
+          <w:numId w:val="47"/>
+        </w:numPr>
+        <w:spacing w:after="120" w:line="240" w:lineRule="auto"/>
+      </w:pPr>
+      <w:r>
+        <w:t>Most-likely alternative</w:t>
+      </w:r>
+    </w:p>
+    <w:p>
+      <w:pPr>
+        <w:pStyle w:val="ListParagraph"/>
+        <w:numPr>
+          <w:ilvl w:val="1"/>
+          <w:numId w:val="47"/>
+        </w:numPr>
+        <w:spacing w:after="120" w:line="240" w:lineRule="auto"/>
+      </w:pPr>
+      <w:r>
+        <w:t>Least-population-at-risk alternative</w:t>
+      </w:r>
+    </w:p>
+    <w:p>
+      <w:pPr>
+        <w:pStyle w:val="ListParagraph"/>
+        <w:numPr>
+          <w:ilvl w:val="0"/>
+          <w:numId w:val="47"/>
+        </w:numPr>
+        <w:spacing w:after="120" w:line="240" w:lineRule="auto"/>
+      </w:pPr>
+      <w:r>
+        <w:t>THREAT has a visualization module that animates shipments moving on alternative routes and compares them with the base-case route.</w:t>
+      </w:r>
+    </w:p>
+    <w:p>
+      <w:pPr>
+        <w:pStyle w:val="ListParagraph"/>
+        <w:numPr>
+          <w:ilvl w:val="0"/>
+          <w:numId w:val="47"/>
+        </w:numPr>
+        <w:spacing w:after="120" w:line="240" w:lineRule="auto"/>
+      </w:pPr>
+      <w:r>
+        <w:t>Measure of effectiveness is average at-risk population per track-mile over the entire length of the route.</w:t>
+      </w:r>
+    </w:p>
+    <w:p>
+      <w:pPr>
+        <w:spacing w:after="120" w:line="240" w:lineRule="auto"/>
+        <w:rPr>
+          <w:u w:val="single"/>
+        </w:rPr>
+      </w:pPr>
+      <w:r>
+        <w:rPr>
+          <w:u w:val="single"/>
+        </w:rPr>
+        <w:t>How can a community make green decisions?</w:t>
+      </w:r>
+    </w:p>
+    <w:p>
+      <w:pPr>
+        <w:pStyle w:val="ListParagraph"/>
+        <w:numPr>
+          <w:ilvl w:val="0"/>
+          <w:numId w:val="48"/>
+        </w:numPr>
+        <w:spacing w:after="120" w:line="240" w:lineRule="auto"/>
+      </w:pPr>
+      <w:r>
+        <w:t>The public is becoming more aware of environmental challenges and are beginning to take note of sustainability policies.</w:t>
+      </w:r>
+    </w:p>
+    <w:p>
+      <w:pPr>
+        <w:pStyle w:val="ListParagraph"/>
+        <w:numPr>
+          <w:ilvl w:val="0"/>
+          <w:numId w:val="48"/>
+        </w:numPr>
+        <w:spacing w:after="120" w:line="240" w:lineRule="auto"/>
+      </w:pPr>
+      <w:r>
+        <w:t>Governments need to evaluate green opportunities and prioritize them base on the greatest return on investment.</w:t>
+      </w:r>
+    </w:p>
+    <w:p>
+      <w:pPr>
+        <w:pStyle w:val="ListParagraph"/>
+        <w:numPr>
+          <w:ilvl w:val="0"/>
+          <w:numId w:val="48"/>
+        </w:numPr>
+        <w:spacing w:after="120" w:line="240" w:lineRule="auto"/>
+      </w:pPr>
+      <w:r>
+        <w:t>GIS technology supports analysis and enables visualization.</w:t>
+      </w:r>
+    </w:p>
+    <w:p>
+      <w:pPr>
+        <w:pStyle w:val="ListParagraph"/>
+        <w:numPr>
+          <w:ilvl w:val="0"/>
+          <w:numId w:val="48"/>
+        </w:numPr>
+        <w:spacing w:after="120" w:line="240" w:lineRule="auto"/>
+      </w:pPr>
+      <w:r>
+        <w:t>Tree-canopy cover is an indicator of a healthy and sustainable urban ecosystem.</w:t>
+      </w:r>
+    </w:p>
+    <w:p>
+      <w:pPr>
+        <w:spacing w:after="120" w:line="240" w:lineRule="auto"/>
+      </w:pPr>
+    </w:p>
     <w:sectPr>
-      <w:headerReference w:type="default" r:id="rId26"/>
-      <w:footerReference w:type="default" r:id="rId27"/>
+      <w:headerReference w:type="default" r:id="rId28"/>
+      <w:footerReference w:type="default" r:id="rId29"/>
       <w:pgSz w:w="12240" w:h="15840"/>
       <w:pgMar w:top="1440" w:right="1440" w:bottom="1440" w:left="1440" w:header="720" w:footer="720" w:gutter="0"/>
       <w:pgNumType w:start="1"/>
@@ -7133,6 +7831,85 @@
     </w:pPr>
     <w:r>
       <w:t xml:space="preserve">Lecture 14 | Page </w:t>
+    </w:r>
+    <w:r>
+      <w:rPr>
+        <w:b/>
+      </w:rPr>
+      <w:fldChar w:fldCharType="begin"/>
+    </w:r>
+    <w:r>
+      <w:rPr>
+        <w:b/>
+      </w:rPr>
+      <w:instrText xml:space="preserve"> PAGE  \* Arabic  \* MERGEFORMAT </w:instrText>
+    </w:r>
+    <w:r>
+      <w:rPr>
+        <w:b/>
+      </w:rPr>
+      <w:fldChar w:fldCharType="separate"/>
+    </w:r>
+    <w:r>
+      <w:rPr>
+        <w:b/>
+        <w:noProof/>
+      </w:rPr>
+      <w:t>2</w:t>
+    </w:r>
+    <w:r>
+      <w:rPr>
+        <w:b/>
+      </w:rPr>
+      <w:fldChar w:fldCharType="end"/>
+    </w:r>
+    <w:r>
+      <w:t xml:space="preserve"> of </w:t>
+    </w:r>
+    <w:r>
+      <w:rPr>
+        <w:b/>
+      </w:rPr>
+      <w:fldChar w:fldCharType="begin"/>
+    </w:r>
+    <w:r>
+      <w:rPr>
+        <w:b/>
+      </w:rPr>
+      <w:instrText xml:space="preserve"> SECTIONPAGES   \* MERGEFORMAT </w:instrText>
+    </w:r>
+    <w:r>
+      <w:rPr>
+        <w:b/>
+      </w:rPr>
+      <w:fldChar w:fldCharType="separate"/>
+    </w:r>
+    <w:r>
+      <w:rPr>
+        <w:b/>
+        <w:noProof/>
+      </w:rPr>
+      <w:t>2</w:t>
+    </w:r>
+    <w:r>
+      <w:rPr>
+        <w:b/>
+      </w:rPr>
+      <w:fldChar w:fldCharType="end"/>
+    </w:r>
+  </w:p>
+</w:ftr>
+</file>
+
+<file path=word/footer11.xml><?xml version="1.0" encoding="utf-8"?>
+<w:ftr xmlns:wpc="http://schemas.microsoft.com/office/word/2010/wordprocessingCanvas" xmlns:mc="http://schemas.openxmlformats.org/markup-compatibility/2006" xmlns:o="urn:schemas-microsoft-com:office:office" xmlns:r="http://schemas.openxmlformats.org/officeDocument/2006/relationships" xmlns:m="http://schemas.openxmlformats.org/officeDocument/2006/math" xmlns:v="urn:schemas-microsoft-com:vml" xmlns:wp14="http://schemas.microsoft.com/office/word/2010/wordprocessingDrawing" xmlns:wp="http://schemas.openxmlformats.org/drawingml/2006/wordprocessingDrawing" xmlns:w10="urn:schemas-microsoft-com:office:word" xmlns:w="http://schemas.openxmlformats.org/wordprocessingml/2006/main" xmlns:w14="http://schemas.microsoft.com/office/word/2010/wordml" xmlns:wpg="http://schemas.microsoft.com/office/word/2010/wordprocessingGroup" xmlns:wpi="http://schemas.microsoft.com/office/word/2010/wordprocessingInk" xmlns:wne="http://schemas.microsoft.com/office/word/2006/wordml" xmlns:wps="http://schemas.microsoft.com/office/word/2010/wordprocessingShape" mc:Ignorable="w14 wp14">
+  <w:p>
+    <w:pPr>
+      <w:pStyle w:val="Footer"/>
+      <w:jc w:val="center"/>
+    </w:pPr>
+    <w:r>
+      <w:t xml:space="preserve">Lecture 15 | Page </w:t>
     </w:r>
     <w:r>
       <w:rPr>
@@ -7928,6 +8705,45 @@
     <w:proofErr w:type="spellEnd"/>
     <w:r>
       <w:t>-Sappington. GIS for Decision Support and Public Policy Making. ESRI Press. 2009. Ch. 7. pp. 135-156. Print.</w:t>
+    </w:r>
+  </w:p>
+  <w:p>
+    <w:pPr>
+      <w:pStyle w:val="Header"/>
+    </w:pPr>
+  </w:p>
+</w:hdr>
+</file>
+
+<file path=word/header11.xml><?xml version="1.0" encoding="utf-8"?>
+<w:hdr xmlns:wpc="http://schemas.microsoft.com/office/word/2010/wordprocessingCanvas" xmlns:mc="http://schemas.openxmlformats.org/markup-compatibility/2006" xmlns:o="urn:schemas-microsoft-com:office:office" xmlns:r="http://schemas.openxmlformats.org/officeDocument/2006/relationships" xmlns:m="http://schemas.openxmlformats.org/officeDocument/2006/math" xmlns:v="urn:schemas-microsoft-com:vml" xmlns:wp14="http://schemas.microsoft.com/office/word/2010/wordprocessingDrawing" xmlns:wp="http://schemas.openxmlformats.org/drawingml/2006/wordprocessingDrawing" xmlns:w10="urn:schemas-microsoft-com:office:word" xmlns:w="http://schemas.openxmlformats.org/wordprocessingml/2006/main" xmlns:w14="http://schemas.microsoft.com/office/word/2010/wordml" xmlns:wpg="http://schemas.microsoft.com/office/word/2010/wordprocessingGroup" xmlns:wpi="http://schemas.microsoft.com/office/word/2010/wordprocessingInk" xmlns:wne="http://schemas.microsoft.com/office/word/2006/wordml" xmlns:wps="http://schemas.microsoft.com/office/word/2010/wordprocessingShape" mc:Ignorable="w14 wp14">
+  <w:p>
+    <w:pPr>
+      <w:pStyle w:val="Header"/>
+    </w:pPr>
+    <w:r>
+      <w:t xml:space="preserve">SOC 5650 Intro to </w:t>
+    </w:r>
+    <w:proofErr w:type="spellStart"/>
+    <w:r>
+      <w:t>GISc</w:t>
+    </w:r>
+    <w:proofErr w:type="spellEnd"/>
+  </w:p>
+  <w:p>
+    <w:pPr>
+      <w:pStyle w:val="Header"/>
+    </w:pPr>
+    <w:r>
+      <w:t xml:space="preserve">Thomas, Christopher and Nancy </w:t>
+    </w:r>
+    <w:proofErr w:type="spellStart"/>
+    <w:r>
+      <w:t>Humenik</w:t>
+    </w:r>
+    <w:proofErr w:type="spellEnd"/>
+    <w:r>
+      <w:t>-Sappington. GIS for Decision Support and Public Policy Making. ESRI Press. 2009. Ch. 7. pp. 157-182. Print.</w:t>
     </w:r>
   </w:p>
   <w:p>
@@ -10806,6 +11622,119 @@
     </w:lvl>
   </w:abstractNum>
   <w:abstractNum w:abstractNumId="24">
+    <w:nsid w:val="458F4729"/>
+    <w:multiLevelType w:val="hybridMultilevel"/>
+    <w:tmpl w:val="785CD430"/>
+    <w:lvl w:ilvl="0" w:tplc="04090001">
+      <w:start w:val="1"/>
+      <w:numFmt w:val="bullet"/>
+      <w:lvlText w:val=""/>
+      <w:lvlJc w:val="left"/>
+      <w:pPr>
+        <w:ind w:left="720" w:hanging="360"/>
+      </w:pPr>
+      <w:rPr>
+        <w:rFonts w:ascii="Symbol" w:hAnsi="Symbol" w:hint="default"/>
+      </w:rPr>
+    </w:lvl>
+    <w:lvl w:ilvl="1" w:tplc="04090003">
+      <w:start w:val="1"/>
+      <w:numFmt w:val="bullet"/>
+      <w:lvlText w:val="o"/>
+      <w:lvlJc w:val="left"/>
+      <w:pPr>
+        <w:ind w:left="1440" w:hanging="360"/>
+      </w:pPr>
+      <w:rPr>
+        <w:rFonts w:ascii="Courier New" w:hAnsi="Courier New" w:cs="Courier New" w:hint="default"/>
+      </w:rPr>
+    </w:lvl>
+    <w:lvl w:ilvl="2" w:tplc="04090005" w:tentative="1">
+      <w:start w:val="1"/>
+      <w:numFmt w:val="bullet"/>
+      <w:lvlText w:val=""/>
+      <w:lvlJc w:val="left"/>
+      <w:pPr>
+        <w:ind w:left="2160" w:hanging="360"/>
+      </w:pPr>
+      <w:rPr>
+        <w:rFonts w:ascii="Wingdings" w:hAnsi="Wingdings" w:hint="default"/>
+      </w:rPr>
+    </w:lvl>
+    <w:lvl w:ilvl="3" w:tplc="04090001" w:tentative="1">
+      <w:start w:val="1"/>
+      <w:numFmt w:val="bullet"/>
+      <w:lvlText w:val=""/>
+      <w:lvlJc w:val="left"/>
+      <w:pPr>
+        <w:ind w:left="2880" w:hanging="360"/>
+      </w:pPr>
+      <w:rPr>
+        <w:rFonts w:ascii="Symbol" w:hAnsi="Symbol" w:hint="default"/>
+      </w:rPr>
+    </w:lvl>
+    <w:lvl w:ilvl="4" w:tplc="04090003" w:tentative="1">
+      <w:start w:val="1"/>
+      <w:numFmt w:val="bullet"/>
+      <w:lvlText w:val="o"/>
+      <w:lvlJc w:val="left"/>
+      <w:pPr>
+        <w:ind w:left="3600" w:hanging="360"/>
+      </w:pPr>
+      <w:rPr>
+        <w:rFonts w:ascii="Courier New" w:hAnsi="Courier New" w:cs="Courier New" w:hint="default"/>
+      </w:rPr>
+    </w:lvl>
+    <w:lvl w:ilvl="5" w:tplc="04090005" w:tentative="1">
+      <w:start w:val="1"/>
+      <w:numFmt w:val="bullet"/>
+      <w:lvlText w:val=""/>
+      <w:lvlJc w:val="left"/>
+      <w:pPr>
+        <w:ind w:left="4320" w:hanging="360"/>
+      </w:pPr>
+      <w:rPr>
+        <w:rFonts w:ascii="Wingdings" w:hAnsi="Wingdings" w:hint="default"/>
+      </w:rPr>
+    </w:lvl>
+    <w:lvl w:ilvl="6" w:tplc="04090001" w:tentative="1">
+      <w:start w:val="1"/>
+      <w:numFmt w:val="bullet"/>
+      <w:lvlText w:val=""/>
+      <w:lvlJc w:val="left"/>
+      <w:pPr>
+        <w:ind w:left="5040" w:hanging="360"/>
+      </w:pPr>
+      <w:rPr>
+        <w:rFonts w:ascii="Symbol" w:hAnsi="Symbol" w:hint="default"/>
+      </w:rPr>
+    </w:lvl>
+    <w:lvl w:ilvl="7" w:tplc="04090003" w:tentative="1">
+      <w:start w:val="1"/>
+      <w:numFmt w:val="bullet"/>
+      <w:lvlText w:val="o"/>
+      <w:lvlJc w:val="left"/>
+      <w:pPr>
+        <w:ind w:left="5760" w:hanging="360"/>
+      </w:pPr>
+      <w:rPr>
+        <w:rFonts w:ascii="Courier New" w:hAnsi="Courier New" w:cs="Courier New" w:hint="default"/>
+      </w:rPr>
+    </w:lvl>
+    <w:lvl w:ilvl="8" w:tplc="04090005" w:tentative="1">
+      <w:start w:val="1"/>
+      <w:numFmt w:val="bullet"/>
+      <w:lvlText w:val=""/>
+      <w:lvlJc w:val="left"/>
+      <w:pPr>
+        <w:ind w:left="6480" w:hanging="360"/>
+      </w:pPr>
+      <w:rPr>
+        <w:rFonts w:ascii="Wingdings" w:hAnsi="Wingdings" w:hint="default"/>
+      </w:rPr>
+    </w:lvl>
+  </w:abstractNum>
+  <w:abstractNum w:abstractNumId="25">
     <w:nsid w:val="47AD68B7"/>
     <w:multiLevelType w:val="hybridMultilevel"/>
     <w:tmpl w:val="500E77AC"/>
@@ -10894,7 +11823,7 @@
       </w:pPr>
     </w:lvl>
   </w:abstractNum>
-  <w:abstractNum w:abstractNumId="25">
+  <w:abstractNum w:abstractNumId="26">
     <w:nsid w:val="48940CE0"/>
     <w:multiLevelType w:val="hybridMultilevel"/>
     <w:tmpl w:val="340049E0"/>
@@ -11007,7 +11936,7 @@
       </w:rPr>
     </w:lvl>
   </w:abstractNum>
-  <w:abstractNum w:abstractNumId="26">
+  <w:abstractNum w:abstractNumId="27">
     <w:nsid w:val="49C72042"/>
     <w:multiLevelType w:val="hybridMultilevel"/>
     <w:tmpl w:val="69764FF6"/>
@@ -11120,7 +12049,7 @@
       </w:rPr>
     </w:lvl>
   </w:abstractNum>
-  <w:abstractNum w:abstractNumId="27">
+  <w:abstractNum w:abstractNumId="28">
     <w:nsid w:val="4E1C5068"/>
     <w:multiLevelType w:val="hybridMultilevel"/>
     <w:tmpl w:val="E9366B36"/>
@@ -11233,7 +12162,7 @@
       </w:rPr>
     </w:lvl>
   </w:abstractNum>
-  <w:abstractNum w:abstractNumId="28">
+  <w:abstractNum w:abstractNumId="29">
     <w:nsid w:val="56A95BEA"/>
     <w:multiLevelType w:val="hybridMultilevel"/>
     <w:tmpl w:val="D982F284"/>
@@ -11322,7 +12251,7 @@
       </w:pPr>
     </w:lvl>
   </w:abstractNum>
-  <w:abstractNum w:abstractNumId="29">
+  <w:abstractNum w:abstractNumId="30">
     <w:nsid w:val="578D01BE"/>
     <w:multiLevelType w:val="hybridMultilevel"/>
     <w:tmpl w:val="D982F284"/>
@@ -11411,7 +12340,7 @@
       </w:pPr>
     </w:lvl>
   </w:abstractNum>
-  <w:abstractNum w:abstractNumId="30">
+  <w:abstractNum w:abstractNumId="31">
     <w:nsid w:val="59C054D5"/>
     <w:multiLevelType w:val="hybridMultilevel"/>
     <w:tmpl w:val="7B909F70"/>
@@ -11524,7 +12453,7 @@
       </w:rPr>
     </w:lvl>
   </w:abstractNum>
-  <w:abstractNum w:abstractNumId="31">
+  <w:abstractNum w:abstractNumId="32">
     <w:nsid w:val="5B290281"/>
     <w:multiLevelType w:val="hybridMultilevel"/>
     <w:tmpl w:val="9460BCC2"/>
@@ -11610,7 +12539,7 @@
       </w:pPr>
     </w:lvl>
   </w:abstractNum>
-  <w:abstractNum w:abstractNumId="32">
+  <w:abstractNum w:abstractNumId="33">
     <w:nsid w:val="5B6E53F5"/>
     <w:multiLevelType w:val="hybridMultilevel"/>
     <w:tmpl w:val="28E2E6E6"/>
@@ -11723,7 +12652,120 @@
       </w:rPr>
     </w:lvl>
   </w:abstractNum>
-  <w:abstractNum w:abstractNumId="33">
+  <w:abstractNum w:abstractNumId="34">
+    <w:nsid w:val="5C502EE1"/>
+    <w:multiLevelType w:val="hybridMultilevel"/>
+    <w:tmpl w:val="55646AEE"/>
+    <w:lvl w:ilvl="0" w:tplc="04090001">
+      <w:start w:val="1"/>
+      <w:numFmt w:val="bullet"/>
+      <w:lvlText w:val=""/>
+      <w:lvlJc w:val="left"/>
+      <w:pPr>
+        <w:ind w:left="720" w:hanging="360"/>
+      </w:pPr>
+      <w:rPr>
+        <w:rFonts w:ascii="Symbol" w:hAnsi="Symbol" w:hint="default"/>
+      </w:rPr>
+    </w:lvl>
+    <w:lvl w:ilvl="1" w:tplc="04090003">
+      <w:start w:val="1"/>
+      <w:numFmt w:val="bullet"/>
+      <w:lvlText w:val="o"/>
+      <w:lvlJc w:val="left"/>
+      <w:pPr>
+        <w:ind w:left="1440" w:hanging="360"/>
+      </w:pPr>
+      <w:rPr>
+        <w:rFonts w:ascii="Courier New" w:hAnsi="Courier New" w:cs="Courier New" w:hint="default"/>
+      </w:rPr>
+    </w:lvl>
+    <w:lvl w:ilvl="2" w:tplc="04090005" w:tentative="1">
+      <w:start w:val="1"/>
+      <w:numFmt w:val="bullet"/>
+      <w:lvlText w:val=""/>
+      <w:lvlJc w:val="left"/>
+      <w:pPr>
+        <w:ind w:left="2160" w:hanging="360"/>
+      </w:pPr>
+      <w:rPr>
+        <w:rFonts w:ascii="Wingdings" w:hAnsi="Wingdings" w:hint="default"/>
+      </w:rPr>
+    </w:lvl>
+    <w:lvl w:ilvl="3" w:tplc="04090001" w:tentative="1">
+      <w:start w:val="1"/>
+      <w:numFmt w:val="bullet"/>
+      <w:lvlText w:val=""/>
+      <w:lvlJc w:val="left"/>
+      <w:pPr>
+        <w:ind w:left="2880" w:hanging="360"/>
+      </w:pPr>
+      <w:rPr>
+        <w:rFonts w:ascii="Symbol" w:hAnsi="Symbol" w:hint="default"/>
+      </w:rPr>
+    </w:lvl>
+    <w:lvl w:ilvl="4" w:tplc="04090003" w:tentative="1">
+      <w:start w:val="1"/>
+      <w:numFmt w:val="bullet"/>
+      <w:lvlText w:val="o"/>
+      <w:lvlJc w:val="left"/>
+      <w:pPr>
+        <w:ind w:left="3600" w:hanging="360"/>
+      </w:pPr>
+      <w:rPr>
+        <w:rFonts w:ascii="Courier New" w:hAnsi="Courier New" w:cs="Courier New" w:hint="default"/>
+      </w:rPr>
+    </w:lvl>
+    <w:lvl w:ilvl="5" w:tplc="04090005" w:tentative="1">
+      <w:start w:val="1"/>
+      <w:numFmt w:val="bullet"/>
+      <w:lvlText w:val=""/>
+      <w:lvlJc w:val="left"/>
+      <w:pPr>
+        <w:ind w:left="4320" w:hanging="360"/>
+      </w:pPr>
+      <w:rPr>
+        <w:rFonts w:ascii="Wingdings" w:hAnsi="Wingdings" w:hint="default"/>
+      </w:rPr>
+    </w:lvl>
+    <w:lvl w:ilvl="6" w:tplc="04090001" w:tentative="1">
+      <w:start w:val="1"/>
+      <w:numFmt w:val="bullet"/>
+      <w:lvlText w:val=""/>
+      <w:lvlJc w:val="left"/>
+      <w:pPr>
+        <w:ind w:left="5040" w:hanging="360"/>
+      </w:pPr>
+      <w:rPr>
+        <w:rFonts w:ascii="Symbol" w:hAnsi="Symbol" w:hint="default"/>
+      </w:rPr>
+    </w:lvl>
+    <w:lvl w:ilvl="7" w:tplc="04090003" w:tentative="1">
+      <w:start w:val="1"/>
+      <w:numFmt w:val="bullet"/>
+      <w:lvlText w:val="o"/>
+      <w:lvlJc w:val="left"/>
+      <w:pPr>
+        <w:ind w:left="5760" w:hanging="360"/>
+      </w:pPr>
+      <w:rPr>
+        <w:rFonts w:ascii="Courier New" w:hAnsi="Courier New" w:cs="Courier New" w:hint="default"/>
+      </w:rPr>
+    </w:lvl>
+    <w:lvl w:ilvl="8" w:tplc="04090005" w:tentative="1">
+      <w:start w:val="1"/>
+      <w:numFmt w:val="bullet"/>
+      <w:lvlText w:val=""/>
+      <w:lvlJc w:val="left"/>
+      <w:pPr>
+        <w:ind w:left="6480" w:hanging="360"/>
+      </w:pPr>
+      <w:rPr>
+        <w:rFonts w:ascii="Wingdings" w:hAnsi="Wingdings" w:hint="default"/>
+      </w:rPr>
+    </w:lvl>
+  </w:abstractNum>
+  <w:abstractNum w:abstractNumId="35">
     <w:nsid w:val="5CAB56FC"/>
     <w:multiLevelType w:val="hybridMultilevel"/>
     <w:tmpl w:val="72CC92D2"/>
@@ -11836,7 +12878,7 @@
       </w:rPr>
     </w:lvl>
   </w:abstractNum>
-  <w:abstractNum w:abstractNumId="34">
+  <w:abstractNum w:abstractNumId="36">
     <w:nsid w:val="67196DDB"/>
     <w:multiLevelType w:val="hybridMultilevel"/>
     <w:tmpl w:val="691AAA00"/>
@@ -11949,7 +12991,93 @@
       </w:rPr>
     </w:lvl>
   </w:abstractNum>
-  <w:abstractNum w:abstractNumId="35">
+  <w:abstractNum w:abstractNumId="37">
+    <w:nsid w:val="67241BE4"/>
+    <w:multiLevelType w:val="hybridMultilevel"/>
+    <w:tmpl w:val="6A7C8B12"/>
+    <w:lvl w:ilvl="0" w:tplc="0409000F">
+      <w:start w:val="1"/>
+      <w:numFmt w:val="decimal"/>
+      <w:lvlText w:val="%1."/>
+      <w:lvlJc w:val="left"/>
+      <w:pPr>
+        <w:ind w:left="720" w:hanging="360"/>
+      </w:pPr>
+    </w:lvl>
+    <w:lvl w:ilvl="1" w:tplc="04090019" w:tentative="1">
+      <w:start w:val="1"/>
+      <w:numFmt w:val="lowerLetter"/>
+      <w:lvlText w:val="%2."/>
+      <w:lvlJc w:val="left"/>
+      <w:pPr>
+        <w:ind w:left="1440" w:hanging="360"/>
+      </w:pPr>
+    </w:lvl>
+    <w:lvl w:ilvl="2" w:tplc="0409001B" w:tentative="1">
+      <w:start w:val="1"/>
+      <w:numFmt w:val="lowerRoman"/>
+      <w:lvlText w:val="%3."/>
+      <w:lvlJc w:val="right"/>
+      <w:pPr>
+        <w:ind w:left="2160" w:hanging="180"/>
+      </w:pPr>
+    </w:lvl>
+    <w:lvl w:ilvl="3" w:tplc="0409000F" w:tentative="1">
+      <w:start w:val="1"/>
+      <w:numFmt w:val="decimal"/>
+      <w:lvlText w:val="%4."/>
+      <w:lvlJc w:val="left"/>
+      <w:pPr>
+        <w:ind w:left="2880" w:hanging="360"/>
+      </w:pPr>
+    </w:lvl>
+    <w:lvl w:ilvl="4" w:tplc="04090019" w:tentative="1">
+      <w:start w:val="1"/>
+      <w:numFmt w:val="lowerLetter"/>
+      <w:lvlText w:val="%5."/>
+      <w:lvlJc w:val="left"/>
+      <w:pPr>
+        <w:ind w:left="3600" w:hanging="360"/>
+      </w:pPr>
+    </w:lvl>
+    <w:lvl w:ilvl="5" w:tplc="0409001B" w:tentative="1">
+      <w:start w:val="1"/>
+      <w:numFmt w:val="lowerRoman"/>
+      <w:lvlText w:val="%6."/>
+      <w:lvlJc w:val="right"/>
+      <w:pPr>
+        <w:ind w:left="4320" w:hanging="180"/>
+      </w:pPr>
+    </w:lvl>
+    <w:lvl w:ilvl="6" w:tplc="0409000F" w:tentative="1">
+      <w:start w:val="1"/>
+      <w:numFmt w:val="decimal"/>
+      <w:lvlText w:val="%7."/>
+      <w:lvlJc w:val="left"/>
+      <w:pPr>
+        <w:ind w:left="5040" w:hanging="360"/>
+      </w:pPr>
+    </w:lvl>
+    <w:lvl w:ilvl="7" w:tplc="04090019" w:tentative="1">
+      <w:start w:val="1"/>
+      <w:numFmt w:val="lowerLetter"/>
+      <w:lvlText w:val="%8."/>
+      <w:lvlJc w:val="left"/>
+      <w:pPr>
+        <w:ind w:left="5760" w:hanging="360"/>
+      </w:pPr>
+    </w:lvl>
+    <w:lvl w:ilvl="8" w:tplc="0409001B" w:tentative="1">
+      <w:start w:val="1"/>
+      <w:numFmt w:val="lowerRoman"/>
+      <w:lvlText w:val="%9."/>
+      <w:lvlJc w:val="right"/>
+      <w:pPr>
+        <w:ind w:left="6480" w:hanging="180"/>
+      </w:pPr>
+    </w:lvl>
+  </w:abstractNum>
+  <w:abstractNum w:abstractNumId="38">
     <w:nsid w:val="691E7FC7"/>
     <w:multiLevelType w:val="hybridMultilevel"/>
     <w:tmpl w:val="B2641C46"/>
@@ -12035,7 +13163,7 @@
       </w:pPr>
     </w:lvl>
   </w:abstractNum>
-  <w:abstractNum w:abstractNumId="36">
+  <w:abstractNum w:abstractNumId="39">
     <w:nsid w:val="696103F3"/>
     <w:multiLevelType w:val="hybridMultilevel"/>
     <w:tmpl w:val="737846CC"/>
@@ -12148,7 +13276,7 @@
       </w:rPr>
     </w:lvl>
   </w:abstractNum>
-  <w:abstractNum w:abstractNumId="37">
+  <w:abstractNum w:abstractNumId="40">
     <w:nsid w:val="6BD0632D"/>
     <w:multiLevelType w:val="hybridMultilevel"/>
     <w:tmpl w:val="07220964"/>
@@ -12261,7 +13389,7 @@
       </w:rPr>
     </w:lvl>
   </w:abstractNum>
-  <w:abstractNum w:abstractNumId="38">
+  <w:abstractNum w:abstractNumId="41">
     <w:nsid w:val="6C9D0BF8"/>
     <w:multiLevelType w:val="hybridMultilevel"/>
     <w:tmpl w:val="BEF68070"/>
@@ -12374,7 +13502,7 @@
       </w:rPr>
     </w:lvl>
   </w:abstractNum>
-  <w:abstractNum w:abstractNumId="39">
+  <w:abstractNum w:abstractNumId="42">
     <w:nsid w:val="6E627CB0"/>
     <w:multiLevelType w:val="hybridMultilevel"/>
     <w:tmpl w:val="A314DA9A"/>
@@ -12487,7 +13615,233 @@
       </w:rPr>
     </w:lvl>
   </w:abstractNum>
-  <w:abstractNum w:abstractNumId="40">
+  <w:abstractNum w:abstractNumId="43">
+    <w:nsid w:val="7166171C"/>
+    <w:multiLevelType w:val="hybridMultilevel"/>
+    <w:tmpl w:val="7E18BB5E"/>
+    <w:lvl w:ilvl="0" w:tplc="04090001">
+      <w:start w:val="1"/>
+      <w:numFmt w:val="bullet"/>
+      <w:lvlText w:val=""/>
+      <w:lvlJc w:val="left"/>
+      <w:pPr>
+        <w:ind w:left="720" w:hanging="360"/>
+      </w:pPr>
+      <w:rPr>
+        <w:rFonts w:ascii="Symbol" w:hAnsi="Symbol" w:hint="default"/>
+      </w:rPr>
+    </w:lvl>
+    <w:lvl w:ilvl="1" w:tplc="04090003" w:tentative="1">
+      <w:start w:val="1"/>
+      <w:numFmt w:val="bullet"/>
+      <w:lvlText w:val="o"/>
+      <w:lvlJc w:val="left"/>
+      <w:pPr>
+        <w:ind w:left="1440" w:hanging="360"/>
+      </w:pPr>
+      <w:rPr>
+        <w:rFonts w:ascii="Courier New" w:hAnsi="Courier New" w:cs="Courier New" w:hint="default"/>
+      </w:rPr>
+    </w:lvl>
+    <w:lvl w:ilvl="2" w:tplc="04090005" w:tentative="1">
+      <w:start w:val="1"/>
+      <w:numFmt w:val="bullet"/>
+      <w:lvlText w:val=""/>
+      <w:lvlJc w:val="left"/>
+      <w:pPr>
+        <w:ind w:left="2160" w:hanging="360"/>
+      </w:pPr>
+      <w:rPr>
+        <w:rFonts w:ascii="Wingdings" w:hAnsi="Wingdings" w:hint="default"/>
+      </w:rPr>
+    </w:lvl>
+    <w:lvl w:ilvl="3" w:tplc="04090001" w:tentative="1">
+      <w:start w:val="1"/>
+      <w:numFmt w:val="bullet"/>
+      <w:lvlText w:val=""/>
+      <w:lvlJc w:val="left"/>
+      <w:pPr>
+        <w:ind w:left="2880" w:hanging="360"/>
+      </w:pPr>
+      <w:rPr>
+        <w:rFonts w:ascii="Symbol" w:hAnsi="Symbol" w:hint="default"/>
+      </w:rPr>
+    </w:lvl>
+    <w:lvl w:ilvl="4" w:tplc="04090003" w:tentative="1">
+      <w:start w:val="1"/>
+      <w:numFmt w:val="bullet"/>
+      <w:lvlText w:val="o"/>
+      <w:lvlJc w:val="left"/>
+      <w:pPr>
+        <w:ind w:left="3600" w:hanging="360"/>
+      </w:pPr>
+      <w:rPr>
+        <w:rFonts w:ascii="Courier New" w:hAnsi="Courier New" w:cs="Courier New" w:hint="default"/>
+      </w:rPr>
+    </w:lvl>
+    <w:lvl w:ilvl="5" w:tplc="04090005" w:tentative="1">
+      <w:start w:val="1"/>
+      <w:numFmt w:val="bullet"/>
+      <w:lvlText w:val=""/>
+      <w:lvlJc w:val="left"/>
+      <w:pPr>
+        <w:ind w:left="4320" w:hanging="360"/>
+      </w:pPr>
+      <w:rPr>
+        <w:rFonts w:ascii="Wingdings" w:hAnsi="Wingdings" w:hint="default"/>
+      </w:rPr>
+    </w:lvl>
+    <w:lvl w:ilvl="6" w:tplc="04090001" w:tentative="1">
+      <w:start w:val="1"/>
+      <w:numFmt w:val="bullet"/>
+      <w:lvlText w:val=""/>
+      <w:lvlJc w:val="left"/>
+      <w:pPr>
+        <w:ind w:left="5040" w:hanging="360"/>
+      </w:pPr>
+      <w:rPr>
+        <w:rFonts w:ascii="Symbol" w:hAnsi="Symbol" w:hint="default"/>
+      </w:rPr>
+    </w:lvl>
+    <w:lvl w:ilvl="7" w:tplc="04090003" w:tentative="1">
+      <w:start w:val="1"/>
+      <w:numFmt w:val="bullet"/>
+      <w:lvlText w:val="o"/>
+      <w:lvlJc w:val="left"/>
+      <w:pPr>
+        <w:ind w:left="5760" w:hanging="360"/>
+      </w:pPr>
+      <w:rPr>
+        <w:rFonts w:ascii="Courier New" w:hAnsi="Courier New" w:cs="Courier New" w:hint="default"/>
+      </w:rPr>
+    </w:lvl>
+    <w:lvl w:ilvl="8" w:tplc="04090005" w:tentative="1">
+      <w:start w:val="1"/>
+      <w:numFmt w:val="bullet"/>
+      <w:lvlText w:val=""/>
+      <w:lvlJc w:val="left"/>
+      <w:pPr>
+        <w:ind w:left="6480" w:hanging="360"/>
+      </w:pPr>
+      <w:rPr>
+        <w:rFonts w:ascii="Wingdings" w:hAnsi="Wingdings" w:hint="default"/>
+      </w:rPr>
+    </w:lvl>
+  </w:abstractNum>
+  <w:abstractNum w:abstractNumId="44">
+    <w:nsid w:val="76BC5197"/>
+    <w:multiLevelType w:val="hybridMultilevel"/>
+    <w:tmpl w:val="AFE0D712"/>
+    <w:lvl w:ilvl="0" w:tplc="04090001">
+      <w:start w:val="1"/>
+      <w:numFmt w:val="bullet"/>
+      <w:lvlText w:val=""/>
+      <w:lvlJc w:val="left"/>
+      <w:pPr>
+        <w:ind w:left="720" w:hanging="360"/>
+      </w:pPr>
+      <w:rPr>
+        <w:rFonts w:ascii="Symbol" w:hAnsi="Symbol" w:hint="default"/>
+      </w:rPr>
+    </w:lvl>
+    <w:lvl w:ilvl="1" w:tplc="04090003">
+      <w:start w:val="1"/>
+      <w:numFmt w:val="bullet"/>
+      <w:lvlText w:val="o"/>
+      <w:lvlJc w:val="left"/>
+      <w:pPr>
+        <w:ind w:left="1440" w:hanging="360"/>
+      </w:pPr>
+      <w:rPr>
+        <w:rFonts w:ascii="Courier New" w:hAnsi="Courier New" w:cs="Courier New" w:hint="default"/>
+      </w:rPr>
+    </w:lvl>
+    <w:lvl w:ilvl="2" w:tplc="04090005" w:tentative="1">
+      <w:start w:val="1"/>
+      <w:numFmt w:val="bullet"/>
+      <w:lvlText w:val=""/>
+      <w:lvlJc w:val="left"/>
+      <w:pPr>
+        <w:ind w:left="2160" w:hanging="360"/>
+      </w:pPr>
+      <w:rPr>
+        <w:rFonts w:ascii="Wingdings" w:hAnsi="Wingdings" w:hint="default"/>
+      </w:rPr>
+    </w:lvl>
+    <w:lvl w:ilvl="3" w:tplc="04090001" w:tentative="1">
+      <w:start w:val="1"/>
+      <w:numFmt w:val="bullet"/>
+      <w:lvlText w:val=""/>
+      <w:lvlJc w:val="left"/>
+      <w:pPr>
+        <w:ind w:left="2880" w:hanging="360"/>
+      </w:pPr>
+      <w:rPr>
+        <w:rFonts w:ascii="Symbol" w:hAnsi="Symbol" w:hint="default"/>
+      </w:rPr>
+    </w:lvl>
+    <w:lvl w:ilvl="4" w:tplc="04090003" w:tentative="1">
+      <w:start w:val="1"/>
+      <w:numFmt w:val="bullet"/>
+      <w:lvlText w:val="o"/>
+      <w:lvlJc w:val="left"/>
+      <w:pPr>
+        <w:ind w:left="3600" w:hanging="360"/>
+      </w:pPr>
+      <w:rPr>
+        <w:rFonts w:ascii="Courier New" w:hAnsi="Courier New" w:cs="Courier New" w:hint="default"/>
+      </w:rPr>
+    </w:lvl>
+    <w:lvl w:ilvl="5" w:tplc="04090005" w:tentative="1">
+      <w:start w:val="1"/>
+      <w:numFmt w:val="bullet"/>
+      <w:lvlText w:val=""/>
+      <w:lvlJc w:val="left"/>
+      <w:pPr>
+        <w:ind w:left="4320" w:hanging="360"/>
+      </w:pPr>
+      <w:rPr>
+        <w:rFonts w:ascii="Wingdings" w:hAnsi="Wingdings" w:hint="default"/>
+      </w:rPr>
+    </w:lvl>
+    <w:lvl w:ilvl="6" w:tplc="04090001" w:tentative="1">
+      <w:start w:val="1"/>
+      <w:numFmt w:val="bullet"/>
+      <w:lvlText w:val=""/>
+      <w:lvlJc w:val="left"/>
+      <w:pPr>
+        <w:ind w:left="5040" w:hanging="360"/>
+      </w:pPr>
+      <w:rPr>
+        <w:rFonts w:ascii="Symbol" w:hAnsi="Symbol" w:hint="default"/>
+      </w:rPr>
+    </w:lvl>
+    <w:lvl w:ilvl="7" w:tplc="04090003" w:tentative="1">
+      <w:start w:val="1"/>
+      <w:numFmt w:val="bullet"/>
+      <w:lvlText w:val="o"/>
+      <w:lvlJc w:val="left"/>
+      <w:pPr>
+        <w:ind w:left="5760" w:hanging="360"/>
+      </w:pPr>
+      <w:rPr>
+        <w:rFonts w:ascii="Courier New" w:hAnsi="Courier New" w:cs="Courier New" w:hint="default"/>
+      </w:rPr>
+    </w:lvl>
+    <w:lvl w:ilvl="8" w:tplc="04090005" w:tentative="1">
+      <w:start w:val="1"/>
+      <w:numFmt w:val="bullet"/>
+      <w:lvlText w:val=""/>
+      <w:lvlJc w:val="left"/>
+      <w:pPr>
+        <w:ind w:left="6480" w:hanging="360"/>
+      </w:pPr>
+      <w:rPr>
+        <w:rFonts w:ascii="Wingdings" w:hAnsi="Wingdings" w:hint="default"/>
+      </w:rPr>
+    </w:lvl>
+  </w:abstractNum>
+  <w:abstractNum w:abstractNumId="45">
     <w:nsid w:val="79EA5112"/>
     <w:multiLevelType w:val="hybridMultilevel"/>
     <w:tmpl w:val="C87AAF0A"/>
@@ -12600,7 +13954,7 @@
       </w:rPr>
     </w:lvl>
   </w:abstractNum>
-  <w:abstractNum w:abstractNumId="41">
+  <w:abstractNum w:abstractNumId="46">
     <w:nsid w:val="7D451E0B"/>
     <w:multiLevelType w:val="hybridMultilevel"/>
     <w:tmpl w:val="D982F284"/>
@@ -12689,7 +14043,7 @@
       </w:pPr>
     </w:lvl>
   </w:abstractNum>
-  <w:abstractNum w:abstractNumId="42">
+  <w:abstractNum w:abstractNumId="47">
     <w:nsid w:val="7EC64B7E"/>
     <w:multiLevelType w:val="hybridMultilevel"/>
     <w:tmpl w:val="BFA4A0EC"/>
@@ -12809,10 +14163,10 @@
     <w:abstractNumId w:val="8"/>
   </w:num>
   <w:num w:numId="3">
-    <w:abstractNumId w:val="24"/>
+    <w:abstractNumId w:val="25"/>
   </w:num>
   <w:num w:numId="4">
-    <w:abstractNumId w:val="34"/>
+    <w:abstractNumId w:val="36"/>
   </w:num>
   <w:num w:numId="5">
     <w:abstractNumId w:val="10"/>
@@ -12824,22 +14178,22 @@
     <w:abstractNumId w:val="4"/>
   </w:num>
   <w:num w:numId="8">
-    <w:abstractNumId w:val="38"/>
+    <w:abstractNumId w:val="41"/>
   </w:num>
   <w:num w:numId="9">
-    <w:abstractNumId w:val="42"/>
+    <w:abstractNumId w:val="47"/>
   </w:num>
   <w:num w:numId="10">
-    <w:abstractNumId w:val="35"/>
+    <w:abstractNumId w:val="38"/>
   </w:num>
   <w:num w:numId="11">
     <w:abstractNumId w:val="14"/>
   </w:num>
   <w:num w:numId="12">
-    <w:abstractNumId w:val="39"/>
+    <w:abstractNumId w:val="42"/>
   </w:num>
   <w:num w:numId="13">
-    <w:abstractNumId w:val="25"/>
+    <w:abstractNumId w:val="26"/>
   </w:num>
   <w:num w:numId="14">
     <w:abstractNumId w:val="13"/>
@@ -12851,16 +14205,16 @@
     <w:abstractNumId w:val="7"/>
   </w:num>
   <w:num w:numId="17">
-    <w:abstractNumId w:val="33"/>
+    <w:abstractNumId w:val="35"/>
   </w:num>
   <w:num w:numId="18">
-    <w:abstractNumId w:val="26"/>
+    <w:abstractNumId w:val="27"/>
   </w:num>
   <w:num w:numId="19">
     <w:abstractNumId w:val="3"/>
   </w:num>
   <w:num w:numId="20">
-    <w:abstractNumId w:val="40"/>
+    <w:abstractNumId w:val="45"/>
   </w:num>
   <w:num w:numId="21">
     <w:abstractNumId w:val="20"/>
@@ -12869,22 +14223,22 @@
     <w:abstractNumId w:val="17"/>
   </w:num>
   <w:num w:numId="23">
-    <w:abstractNumId w:val="36"/>
+    <w:abstractNumId w:val="39"/>
   </w:num>
   <w:num w:numId="24">
-    <w:abstractNumId w:val="31"/>
+    <w:abstractNumId w:val="32"/>
   </w:num>
   <w:num w:numId="25">
     <w:abstractNumId w:val="22"/>
   </w:num>
   <w:num w:numId="26">
-    <w:abstractNumId w:val="37"/>
+    <w:abstractNumId w:val="40"/>
   </w:num>
   <w:num w:numId="27">
     <w:abstractNumId w:val="16"/>
   </w:num>
   <w:num w:numId="28">
-    <w:abstractNumId w:val="41"/>
+    <w:abstractNumId w:val="46"/>
   </w:num>
   <w:num w:numId="29">
     <w:abstractNumId w:val="6"/>
@@ -12893,13 +14247,13 @@
     <w:abstractNumId w:val="5"/>
   </w:num>
   <w:num w:numId="31">
+    <w:abstractNumId w:val="31"/>
+  </w:num>
+  <w:num w:numId="32">
     <w:abstractNumId w:val="30"/>
   </w:num>
-  <w:num w:numId="32">
-    <w:abstractNumId w:val="29"/>
-  </w:num>
   <w:num w:numId="33">
-    <w:abstractNumId w:val="27"/>
+    <w:abstractNumId w:val="28"/>
   </w:num>
   <w:num w:numId="34">
     <w:abstractNumId w:val="15"/>
@@ -12914,7 +14268,7 @@
     <w:abstractNumId w:val="0"/>
   </w:num>
   <w:num w:numId="38">
-    <w:abstractNumId w:val="28"/>
+    <w:abstractNumId w:val="29"/>
   </w:num>
   <w:num w:numId="39">
     <w:abstractNumId w:val="9"/>
@@ -12926,10 +14280,25 @@
     <w:abstractNumId w:val="2"/>
   </w:num>
   <w:num w:numId="42">
-    <w:abstractNumId w:val="32"/>
+    <w:abstractNumId w:val="33"/>
   </w:num>
   <w:num w:numId="43">
     <w:abstractNumId w:val="18"/>
+  </w:num>
+  <w:num w:numId="44">
+    <w:abstractNumId w:val="37"/>
+  </w:num>
+  <w:num w:numId="45">
+    <w:abstractNumId w:val="44"/>
+  </w:num>
+  <w:num w:numId="46">
+    <w:abstractNumId w:val="34"/>
+  </w:num>
+  <w:num w:numId="47">
+    <w:abstractNumId w:val="24"/>
+  </w:num>
+  <w:num w:numId="48">
+    <w:abstractNumId w:val="43"/>
   </w:num>
   <w:numIdMacAtCleanup w:val="38"/>
 </w:numbering>

</xml_diff>